<commit_message>
finishing up the analysis report
</commit_message>
<xml_diff>
--- a/Data Analysis Report.docx
+++ b/Data Analysis Report.docx
@@ -132,7 +132,13 @@
         <w:t xml:space="preserve"> There are </w:t>
       </w:r>
       <w:r>
-        <w:t>70 unique stations spanning across Mountain View, Palo Alto, Redwood City, San Francisco and San Jose, with majority of the stations residing in San Francisco and San Jose</w:t>
+        <w:t xml:space="preserve">70 unique </w:t>
+      </w:r>
+      <w:r>
+        <w:t xml:space="preserve">bike </w:t>
+      </w:r>
+      <w:r>
+        <w:t>stations spanning across Mountain View, Palo Alto, Redwood City, San Francisco and San Jose, with majority of the stations residing in San Francisco and San Jose</w:t>
       </w:r>
       <w:r>
         <w:t>, as shown in Figure 1a</w:t>
@@ -160,7 +166,7 @@
         <w:ind w:firstLine="720"/>
       </w:pPr>
       <w:r>
-        <w:t>If we quickly look at the distribution of the user</w:t>
+        <w:t>If we look at the distribution of the user</w:t>
       </w:r>
       <w:r>
         <w:t>s’</w:t>
@@ -181,7 +187,13 @@
         <w:t>San Francisco Caltrain (Townsend at 4th)</w:t>
       </w:r>
       <w:r>
-        <w:t xml:space="preserve"> remains the top starting and ending station. </w:t>
+        <w:t xml:space="preserve"> remains the top starti</w:t>
+      </w:r>
+      <w:r>
+        <w:t xml:space="preserve">ng </w:t>
+      </w:r>
+      <w:r>
+        <w:t xml:space="preserve">and ending station. </w:t>
       </w:r>
       <w:r>
         <w:t>The start and end stations are ordered in alphabetical order, there are 4 checkpoints that lines up the data including 2</w:t>
@@ -275,7 +287,13 @@
         <w:t xml:space="preserve">Throughout the year of 2014, the </w:t>
       </w:r>
       <w:r>
-        <w:t xml:space="preserve">mean temperature ranged from 44˚F to 84˚F. The range of fluctuation between the minimum and maximum temperature per city can be seen in Figure </w:t>
+        <w:t xml:space="preserve">mean temperature ranged from 44˚F to 84˚F. The range of fluctuation between the minimum and maximum temperature per city </w:t>
+      </w:r>
+      <w:r>
+        <w:t xml:space="preserve">and ultimately the making of the mean temperature </w:t>
+      </w:r>
+      <w:r>
+        <w:t xml:space="preserve">can be seen in Figure </w:t>
       </w:r>
       <w:r>
         <w:t>3, 4, 5, 6, and 7</w:t>
@@ -293,6 +311,9 @@
         <w:t xml:space="preserve">. </w:t>
       </w:r>
       <w:r>
+        <w:t xml:space="preserve">We see the general trend that fall and winter months, there is a drop in temperature and in the spring and summer months, there is an increase in temperature. </w:t>
+      </w:r>
+      <w:r>
         <w:t xml:space="preserve">The mean </w:t>
       </w:r>
       <w:r>
@@ -320,7 +341,16 @@
         <w:t>There are a few NAs in max, mean and min visibility variable that should be noted.</w:t>
       </w:r>
       <w:r>
-        <w:t xml:space="preserve"> T</w:t>
+        <w:t xml:space="preserve"> </w:t>
+      </w:r>
+      <w:r>
+        <w:t>For the most part, it was relatively visible throughout the year as shown in the mean visibility graph.</w:t>
+      </w:r>
+      <w:r>
+        <w:t xml:space="preserve"> </w:t>
+      </w:r>
+      <w:r>
+        <w:t>T</w:t>
       </w:r>
       <w:r>
         <w:t xml:space="preserve">he mean wind speed </w:t>
@@ -335,13 +365,35 @@
         <w:t xml:space="preserve">maximum </w:t>
       </w:r>
       <w:r>
-        <w:t xml:space="preserve">win speed per city can be seen in Figure </w:t>
+        <w:t>win</w:t>
+      </w:r>
+      <w:r>
+        <w:t>d</w:t>
+      </w:r>
+      <w:r>
+        <w:t xml:space="preserve"> speed per city can be seen in Figure </w:t>
       </w:r>
       <w:r>
         <w:t>3, 4, 5, 6, and 7</w:t>
       </w:r>
       <w:r>
-        <w:t xml:space="preserve"> g-h. </w:t>
+        <w:t xml:space="preserve"> g-h.</w:t>
+      </w:r>
+      <w:r>
+        <w:t xml:space="preserve"> There is more </w:t>
+      </w:r>
+      <w:r>
+        <w:lastRenderedPageBreak/>
+        <w:t xml:space="preserve">fluctuation in the maximum wind </w:t>
+      </w:r>
+      <w:r>
+        <w:t>speed,</w:t>
+      </w:r>
+      <w:r>
+        <w:t xml:space="preserve"> but the mean wind speed remained relative stable throughout the year.</w:t>
+      </w:r>
+      <w:r>
+        <w:t xml:space="preserve"> </w:t>
       </w:r>
       <w:r>
         <w:t>The max wind speed variable contains wind speed above 50 mph which indicates a strong gale to hurricane force level (over 75 mph) winds. During this time there were no reports of high dangerous winds in those cities in 2014. Therefore, for future analysis, max wind speed above 50 mph were set as NA.</w:t>
@@ -355,18 +407,28 @@
       <w:r>
         <w:t xml:space="preserve">Figure 3, 4, 5, 6, and 7 </w:t>
       </w:r>
-      <w:r>
-        <w:t xml:space="preserve">i with a range between 6 and 114 mph. </w:t>
-      </w:r>
-      <w:r>
-        <w:t xml:space="preserve">There is quite a bit of NAs in max </w:t>
-      </w:r>
-      <w:r>
-        <w:lastRenderedPageBreak/>
-        <w:t>gust speed</w:t>
-      </w:r>
-      <w:r>
-        <w:t xml:space="preserve">, up to 450s Nas and should be noted. </w:t>
+      <w:proofErr w:type="spellStart"/>
+      <w:r>
+        <w:t>i</w:t>
+      </w:r>
+      <w:proofErr w:type="spellEnd"/>
+      <w:r>
+        <w:t xml:space="preserve"> with a range between 6 and 114 mph. </w:t>
+      </w:r>
+      <w:r>
+        <w:t>There is quite a bit of NAs in max gust speed</w:t>
+      </w:r>
+      <w:r>
+        <w:t xml:space="preserve">, up to 450s </w:t>
+      </w:r>
+      <w:r>
+        <w:t>NAs</w:t>
+      </w:r>
+      <w:r>
+        <w:t xml:space="preserve"> and should be noted. </w:t>
+      </w:r>
+      <w:r>
+        <w:t xml:space="preserve">The max gust speed changed a lot between cities, some cities it was more stable, while other cities had a lot of fluctuation in the gust speed. </w:t>
       </w:r>
       <w:r>
         <w:t>T</w:t>
@@ -375,10 +437,28 @@
         <w:t>he precipitation mostly remained around 0 inches throughout 2014</w:t>
       </w:r>
       <w:r>
-        <w:t xml:space="preserve"> as in it did not rain a lot</w:t>
-      </w:r>
-      <w:r>
-        <w:t xml:space="preserve">, the max it got was 3.36 inches in precipitation as shown in </w:t>
+        <w:t xml:space="preserve"> </w:t>
+      </w:r>
+      <w:r>
+        <w:t>showcasing it did not rain often in 2014</w:t>
+      </w:r>
+      <w:r>
+        <w:t xml:space="preserve">, the max it got was </w:t>
+      </w:r>
+      <w:r>
+        <w:t>above 3</w:t>
+      </w:r>
+      <w:r>
+        <w:t xml:space="preserve"> inches in precipitation </w:t>
+      </w:r>
+      <w:r>
+        <w:t xml:space="preserve">in San Francisco, </w:t>
+      </w:r>
+      <w:r>
+        <w:t xml:space="preserve">Mountain View and San Jose </w:t>
+      </w:r>
+      <w:r>
+        <w:t xml:space="preserve">as shown in </w:t>
       </w:r>
       <w:r>
         <w:t>Figure 3, 4, 5, 6, and 7</w:t>
@@ -387,7 +467,13 @@
         <w:t xml:space="preserve"> j. </w:t>
       </w:r>
       <w:r>
-        <w:t>There were a few Nas in precipitation variable. Furthermore, t</w:t>
+        <w:t xml:space="preserve">There were a few </w:t>
+      </w:r>
+      <w:r>
+        <w:t>NAs</w:t>
+      </w:r>
+      <w:r>
+        <w:t xml:space="preserve"> in precipitation variable. Furthermore, t</w:t>
       </w:r>
       <w:r>
         <w:t>he cloud cover ranged between 0 to 8</w:t>
@@ -400,6 +486,23 @@
       </w:r>
       <w:r>
         <w:t>.</w:t>
+      </w:r>
+      <w:r>
+        <w:t xml:space="preserve"> The cloud cover for each city </w:t>
+      </w:r>
+      <w:r>
+        <w:t xml:space="preserve">does not seem to have any trend or relationship throughout 2014, it </w:t>
+      </w:r>
+      <w:proofErr w:type="gramStart"/>
+      <w:r>
+        <w:t>cloud</w:t>
+      </w:r>
+      <w:proofErr w:type="gramEnd"/>
+      <w:r>
+        <w:t xml:space="preserve"> cover was scattered. </w:t>
+      </w:r>
+      <w:r>
+        <w:t xml:space="preserve"> </w:t>
       </w:r>
     </w:p>
     <w:p/>
@@ -428,7 +531,15 @@
         <w:ind w:firstLine="360"/>
       </w:pPr>
       <w:r>
-        <w:t xml:space="preserve">Preparing the datasets for future analysis requires the removal of any duplicate entries in each dataset. For comparability, any date column was change to POSIX using the “lubridate” package. Furthermore, the ZIP codes in the trip dataset were changed to </w:t>
+        <w:t>Preparing the datasets for future analysis requires the removal of any duplicate entries in each dataset. For comparability, any date column was change to POSIX using the “</w:t>
+      </w:r>
+      <w:proofErr w:type="spellStart"/>
+      <w:r>
+        <w:t>lubridate</w:t>
+      </w:r>
+      <w:proofErr w:type="spellEnd"/>
+      <w:r>
+        <w:t xml:space="preserve">” package. Furthermore, the ZIP codes in the trip dataset were changed to </w:t>
       </w:r>
       <w:r>
         <w:t xml:space="preserve">only </w:t>
@@ -443,13 +554,22 @@
         <w:t>dditionally, the</w:t>
       </w:r>
       <w:r>
-        <w:t xml:space="preserve"> T’s entries in the precipitate (inches) variables, the purpose of the T’s </w:t>
-      </w:r>
-      <w:r>
-        <w:t>was</w:t>
-      </w:r>
-      <w:r>
-        <w:t xml:space="preserve"> not explained and should be changed to NA. </w:t>
+        <w:t xml:space="preserve"> T’s entries in the precipitate (inches) variables should be changed to NA</w:t>
+      </w:r>
+      <w:r>
+        <w:t xml:space="preserve"> as </w:t>
+      </w:r>
+      <w:r>
+        <w:t xml:space="preserve">the purpose of the T’s </w:t>
+      </w:r>
+      <w:r>
+        <w:t>were</w:t>
+      </w:r>
+      <w:r>
+        <w:t xml:space="preserve"> not explained</w:t>
+      </w:r>
+      <w:r>
+        <w:t xml:space="preserve">. </w:t>
       </w:r>
     </w:p>
     <w:p/>
@@ -458,19 +578,39 @@
         <w:tab/>
       </w:r>
       <w:r>
-        <w:t xml:space="preserve">It is necessary to remove any cancelled trips from the dataset before analyzing it. A trip less than 3 minutes long (180 seconds) was considered cancelled. </w:t>
+        <w:t>It is necessary to remove any cancelled trips from the dataset before analyzing it</w:t>
+      </w:r>
+      <w:r>
+        <w:t xml:space="preserve"> as it could skew the results</w:t>
+      </w:r>
+      <w:r>
+        <w:t xml:space="preserve">. A trip less than 3 minutes long (180 seconds) was considered cancelled. </w:t>
       </w:r>
       <w:r>
         <w:t xml:space="preserve">We can also ensure the trip did not leave the station if the starting and ending station IDs are the same. </w:t>
       </w:r>
       <w:r>
-        <w:t xml:space="preserve">There were a total of </w:t>
+        <w:t xml:space="preserve">There </w:t>
+      </w:r>
+      <w:r>
+        <w:t>was</w:t>
+      </w:r>
+      <w:r>
+        <w:t xml:space="preserve"> a total of </w:t>
       </w:r>
       <w:r>
         <w:t>1082</w:t>
       </w:r>
       <w:r>
-        <w:t xml:space="preserve"> cancelled trip and the trip IDs can be summarized in the trip_cancelled </w:t>
+        <w:t xml:space="preserve"> cancelled trip and the trip IDs can be summarized in the </w:t>
+      </w:r>
+      <w:proofErr w:type="spellStart"/>
+      <w:r>
+        <w:t>trip_cancelled</w:t>
+      </w:r>
+      <w:proofErr w:type="spellEnd"/>
+      <w:r>
+        <w:t xml:space="preserve"> </w:t>
       </w:r>
       <w:r>
         <w:t>CSV file. The cancelled trips were removed from the dataset</w:t>
@@ -514,8 +654,13 @@
       <w:r>
         <w:t xml:space="preserve">There were 27 outliers that can be summarized in the </w:t>
       </w:r>
-      <w:r>
-        <w:t>trip_outlier CSV file. The outliers were removed from the dataset and the loge(duration) frequencies plot can be seen in Figure 2e.</w:t>
+      <w:proofErr w:type="spellStart"/>
+      <w:r>
+        <w:t>trip_outlier</w:t>
+      </w:r>
+      <w:proofErr w:type="spellEnd"/>
+      <w:r>
+        <w:t xml:space="preserve"> CSV file. The outliers were removed from the dataset and the loge(duration) frequencies plot can be seen in Figure 2e.</w:t>
       </w:r>
     </w:p>
     <w:p/>
@@ -541,7 +686,19 @@
         <w:t xml:space="preserve"> predict the number of bikes leaving each station and the number of bikes being returned we need to gather </w:t>
       </w:r>
       <w:r>
-        <w:t>some information from the dataset such as rush hours times, frequent starting and ending stations used during rush hours and weekends, average utilization of bikes for each month and the impact of weather conditions on bike rental patterns</w:t>
+        <w:t>some information from the dataset</w:t>
+      </w:r>
+      <w:r>
+        <w:t xml:space="preserve"> </w:t>
+      </w:r>
+      <w:r>
+        <w:t>such as rush hours times, frequent</w:t>
+      </w:r>
+      <w:r>
+        <w:t>ly used</w:t>
+      </w:r>
+      <w:r>
+        <w:t xml:space="preserve"> starting and ending stations during rush hours and weekends, average utilization of bikes for each month and the impact of weather conditions on bike rental patterns</w:t>
       </w:r>
       <w:r>
         <w:t xml:space="preserve"> that can influence the predictive model.</w:t>
@@ -551,12 +708,14 @@
       </w:r>
     </w:p>
     <w:p/>
+    <w:p/>
     <w:p>
       <w:r>
         <w:rPr>
           <w:i/>
           <w:iCs/>
         </w:rPr>
+        <w:lastRenderedPageBreak/>
         <w:t>Rush Hour</w:t>
       </w:r>
       <w:r>
@@ -578,10 +737,30 @@
         <w:t xml:space="preserve">and extracting the hours of each day, we can see the frequencies </w:t>
       </w:r>
       <w:r>
-        <w:t>of the highest volume hours on weekdays</w:t>
-      </w:r>
-      <w:r>
-        <w:t xml:space="preserve"> also known as rush hour for bike rental</w:t>
+        <w:t xml:space="preserve">of the highest volume </w:t>
+      </w:r>
+      <w:r>
+        <w:t>hours</w:t>
+      </w:r>
+      <w:r>
+        <w:t xml:space="preserve"> also known as </w:t>
+      </w:r>
+      <w:proofErr w:type="spellStart"/>
+      <w:r>
+        <w:t xml:space="preserve">weekday </w:t>
+      </w:r>
+      <w:r>
+        <w:t>r</w:t>
+      </w:r>
+      <w:proofErr w:type="spellEnd"/>
+      <w:r>
+        <w:t>ush hour</w:t>
+      </w:r>
+      <w:r>
+        <w:t>s</w:t>
+      </w:r>
+      <w:r>
+        <w:t xml:space="preserve"> for bike rental</w:t>
       </w:r>
       <w:r>
         <w:t>.</w:t>
@@ -608,7 +787,7 @@
         <w:t xml:space="preserve">shown in </w:t>
       </w:r>
       <w:r>
-        <w:t>Figure 8).</w:t>
+        <w:t>Figure 8.</w:t>
       </w:r>
       <w:r>
         <w:t xml:space="preserve"> Furthermore, we can determine the </w:t>
@@ -623,7 +802,13 @@
         <w:t>most frequently used start and end stations</w:t>
       </w:r>
       <w:r>
-        <w:t xml:space="preserve"> during the rush hour. </w:t>
+        <w:t xml:space="preserve"> during the rush hour</w:t>
+      </w:r>
+      <w:r>
+        <w:t>s</w:t>
+      </w:r>
+      <w:r>
+        <w:t xml:space="preserve">. </w:t>
       </w:r>
       <w:r>
         <w:t xml:space="preserve">The top 10 most frequently used start and end station can be summarized in Table 1 and 2. </w:t>
@@ -680,11 +865,7 @@
         <w:t xml:space="preserve">. </w:t>
       </w:r>
       <w:r>
-        <w:t xml:space="preserve">The following can provide helpful insight that </w:t>
-      </w:r>
-      <w:r>
-        <w:lastRenderedPageBreak/>
-        <w:t xml:space="preserve">can help the maintenance team plan their bike maintenance during times of high customer volume. </w:t>
+        <w:t xml:space="preserve">The following can provide helpful insight that can help the maintenance team plan their bike maintenance during times of high customer volume. </w:t>
       </w:r>
     </w:p>
     <w:p/>
@@ -724,13 +905,24 @@
         <w:t xml:space="preserve">used start and end station can be summarized in Table 3 and 4. </w:t>
       </w:r>
       <w:r>
-        <w:t xml:space="preserve">The start and the end stations remained relatively the same but in different order of top frequencies. The only different station in the start and end is Steuart at Market and Powell at Post (Union Square). We can see this general trend in Figure 2 a-b as </w:t>
+        <w:t xml:space="preserve">The start and the end stations remained relatively the same but in different order of top frequencies. The only different station in the start and end is </w:t>
+      </w:r>
+      <w:proofErr w:type="spellStart"/>
+      <w:r>
+        <w:t>Steuart</w:t>
+      </w:r>
+      <w:proofErr w:type="spellEnd"/>
+      <w:r>
+        <w:t xml:space="preserve"> at Market and Powell at Post (Union Square). We can see this general trend in Figure 2 a-b as </w:t>
       </w:r>
       <w:r>
         <w:t xml:space="preserve">the </w:t>
       </w:r>
       <w:r>
         <w:t>stations remain relatively the same for the start and end stations.</w:t>
+      </w:r>
+      <w:r>
+        <w:t xml:space="preserve"> The frequently used start and end stations on the weekend do vary from the frequently used stations during rush hour on the weekdays. This can be useful as rush hour bike rent tend to relate to locations near user’s offices, while weekend bike trends tend to relate to recreation bike rental and activities. </w:t>
       </w:r>
     </w:p>
     <w:p/>
@@ -744,6 +936,9 @@
       </w:r>
     </w:p>
     <w:p>
+      <w:pPr>
+        <w:ind w:firstLine="720"/>
+      </w:pPr>
       <w:r>
         <w:t>Finding the month</w:t>
       </w:r>
@@ -880,7 +1075,10 @@
         <w:t xml:space="preserve"> where it is colder and may be snowing</w:t>
       </w:r>
       <w:r>
-        <w:t xml:space="preserve">. </w:t>
+        <w:t>.</w:t>
+      </w:r>
+      <w:r>
+        <w:t xml:space="preserve"> The visibility also decreases during the cold winter months. </w:t>
       </w:r>
     </w:p>
     <w:p/>
@@ -899,10 +1097,9 @@
         <w:t>Weather Conditions</w:t>
       </w:r>
     </w:p>
-    <w:p/>
     <w:p>
       <w:pPr>
-        <w:ind w:firstLine="720"/>
+        <w:ind w:firstLine="360"/>
       </w:pPr>
       <w:r>
         <w:t xml:space="preserve">The data science team assumes that the weather conditions have an impact on the bike rental patterns. </w:t>
@@ -911,7 +1108,16 @@
         <w:t xml:space="preserve">Currently, they are unsure whether they should use temperature, weather events, visibility or other weather measurements metrics available. </w:t>
       </w:r>
       <w:r>
-        <w:t>Therefore, a correlation matrix between the trip and weather dataset was created to test the relationship between the number of trips each day in each city correlates to the different weather metric.</w:t>
+        <w:t xml:space="preserve">Therefore, a correlation matrix between the trip and weather dataset was created to test the relationship between the number of trips each day </w:t>
+      </w:r>
+      <w:r>
+        <w:t>and the</w:t>
+      </w:r>
+      <w:r>
+        <w:t xml:space="preserve"> different weather metric.</w:t>
+      </w:r>
+      <w:r>
+        <w:t xml:space="preserve"> It was broken down into each city.</w:t>
       </w:r>
       <w:r>
         <w:t xml:space="preserve"> </w:t>
@@ -927,72 +1133,181 @@
       </w:r>
       <w:r>
         <w:t xml:space="preserve">. </w:t>
+      </w:r>
+      <w:r>
+        <w:t xml:space="preserve">Summarized in Table 6, we can see the highest </w:t>
+      </w:r>
+      <w:r>
+        <w:t>correlation tended to correspond with temperature (weather it was max, mean or min temperature) and visibility (weather it was max, mean or min visibility)</w:t>
+      </w:r>
+      <w:r>
+        <w:t xml:space="preserve">. </w:t>
+      </w:r>
+      <w:r>
+        <w:t xml:space="preserve">Nice weather and user’s ability to see play the biggest role in influencing their decisions to go on bike rides. </w:t>
+      </w:r>
+      <w:r>
+        <w:t xml:space="preserve">The visibility </w:t>
+      </w:r>
+      <w:r>
+        <w:lastRenderedPageBreak/>
+        <w:t xml:space="preserve">and weather can </w:t>
+      </w:r>
+      <w:r>
+        <w:t xml:space="preserve">also </w:t>
+      </w:r>
+      <w:r>
+        <w:t xml:space="preserve">play a role in the average use per month </w:t>
+      </w:r>
+      <w:r>
+        <w:t xml:space="preserve">we see </w:t>
+      </w:r>
+      <w:r>
+        <w:t xml:space="preserve">above. </w:t>
+      </w:r>
+      <w:r>
+        <w:t xml:space="preserve">However, </w:t>
+      </w:r>
+      <w:r>
+        <w:t>a metric like precipitation, because it mostly did not rain in 2014, it result</w:t>
+      </w:r>
+      <w:r>
+        <w:t>ed</w:t>
+      </w:r>
+      <w:r>
+        <w:t xml:space="preserve"> in 0 inches for most of the data points in the precipitation variable. The correlation matrix would not show a relationship between the two because the y variable (precipitation in inches) was mostly 0s. Realistically, weather it rains or not would influence a user’s decision to go on a bike ride. Therefore, the correlation matrix should be used as a starting </w:t>
+      </w:r>
+      <w:r>
+        <w:t>point,</w:t>
+      </w:r>
+      <w:r>
+        <w:t xml:space="preserve"> but you also need to add logic and research into what weather metrics could influence user’s decision to rent a bike.</w:t>
+      </w:r>
+      <w:r>
+        <w:t xml:space="preserve"> Weather metrics that had a lot of fluctuations and unclear relationships or metrics that were relatively stable throughout the year such as max wind speed and mean wind speed, respectively, </w:t>
+      </w:r>
+      <w:r>
+        <w:t xml:space="preserve">it was difficult to establish a strong correlation with those metrics. </w:t>
       </w:r>
     </w:p>
     <w:p/>
     <w:p>
       <w:r>
-        <w:t xml:space="preserve">The highest correlation tended to correspond with temperature (weather it was max, mean or min temperature) and visibility (weather it was max, mean or min visibility) </w:t>
+        <w:rPr>
+          <w:b/>
+          <w:bCs/>
+        </w:rPr>
+        <w:t>Conclusions</w:t>
       </w:r>
     </w:p>
     <w:p>
       <w:pPr>
-        <w:pStyle w:val="ListParagraph"/>
-        <w:numPr>
-          <w:ilvl w:val="0"/>
-          <w:numId w:val="2"/>
-        </w:numPr>
+        <w:rPr>
+          <w:rStyle w:val="textlayer--absolute"/>
+          <w:rFonts w:ascii="Arial" w:eastAsiaTheme="majorEastAsia" w:hAnsi="Arial" w:cs="Arial"/>
+          <w:sz w:val="25"/>
+          <w:szCs w:val="25"/>
+          <w:shd w:val="clear" w:color="auto" w:fill="F2F2F2"/>
+        </w:rPr>
       </w:pPr>
       <w:r>
-        <w:t>The data science team assumes that weather conditions probably have an impact on the bike rental</w:t>
+        <w:tab/>
+      </w:r>
+      <w:r>
+        <w:t>Our goal is to predict the number of bikes leaving each station and the number of bikes being returned. Ultimately, the model will provide insight that will help the maintenance teams plan their bike maintenance operations.</w:t>
       </w:r>
       <w:r>
         <w:t xml:space="preserve"> </w:t>
       </w:r>
       <w:r>
-        <w:t>patterns, but they are not sure whether they should use temperature, weather events, visibility or other</w:t>
+        <w:t>Based on the data gathered and its analysis</w:t>
+      </w:r>
+      <w:r>
+        <w:t>, i</w:t>
+      </w:r>
+      <w:r>
+        <w:t>mportant factors and information that need to be considered t</w:t>
+      </w:r>
+      <w:r>
+        <w:t xml:space="preserve">o create a strong predictive model </w:t>
+      </w:r>
+      <w:r>
+        <w:t>are the rush hour times</w:t>
+      </w:r>
+      <w:r>
+        <w:t xml:space="preserve"> and </w:t>
+      </w:r>
+      <w:r>
+        <w:t xml:space="preserve">frequently </w:t>
+      </w:r>
+      <w:r>
+        <w:t>used start and end stations during rush hour times during the weekdays and the weekend</w:t>
+      </w:r>
+      <w:r>
+        <w:t xml:space="preserve">. Furthermore, they need to consider the average utilization of bikes for each month and be aware of popular and </w:t>
+      </w:r>
+      <w:r>
+        <w:t>high-volume</w:t>
+      </w:r>
+      <w:r>
+        <w:t xml:space="preserve"> months where there is an interest in bike rental.</w:t>
+      </w:r>
+      <w:r>
+        <w:t xml:space="preserve"> Based on the correlation matrix, weather conditions such as temperature and visibility have an impact </w:t>
+      </w:r>
+      <w:r>
+        <w:t>on bike rental patterns. A suggestion is to also obtain questionnaire and feedback from customers and their opinions of these matter. For example, would they go biking in the rain or would they prefer if the bikes available at popular stations during the rush hour times to be refilled faster, etc.</w:t>
       </w:r>
       <w:r>
         <w:t xml:space="preserve"> </w:t>
       </w:r>
       <w:r>
-        <w:t>weather measurements available. Help them decide by creating a new dataset combining trip data with the</w:t>
-      </w:r>
-      <w:r>
-        <w:br/>
-        <w:t>weather data. (Note that the weather data is available for each city and date. Join your datasets</w:t>
-      </w:r>
-      <w:r>
-        <w:t xml:space="preserve"> </w:t>
-      </w:r>
-      <w:r>
-        <w:t>accordingly). Create a correlation matrix for the new dataset using the cor() function from the corrplot</w:t>
-      </w:r>
-      <w:r>
-        <w:t xml:space="preserve"> </w:t>
-      </w:r>
-      <w:r>
-        <w:t>package. Flag the highest correlations for the data science team.</w:t>
+        <w:t>User input can help create and pinpoint necessary factors to consider when creating a thorough predictive model.</w:t>
       </w:r>
     </w:p>
     <w:p>
       <w:pPr>
-        <w:ind w:left="360"/>
+        <w:rPr>
+          <w:rStyle w:val="textlayer--absolute"/>
+          <w:rFonts w:ascii="Arial" w:eastAsiaTheme="majorEastAsia" w:hAnsi="Arial" w:cs="Arial"/>
+          <w:sz w:val="25"/>
+          <w:szCs w:val="25"/>
+          <w:shd w:val="clear" w:color="auto" w:fill="F2F2F2"/>
+        </w:rPr>
       </w:pPr>
     </w:p>
     <w:p>
       <w:pPr>
-        <w:ind w:left="360"/>
+        <w:rPr>
+          <w:rStyle w:val="textlayer--absolute"/>
+          <w:rFonts w:ascii="Arial" w:eastAsiaTheme="majorEastAsia" w:hAnsi="Arial" w:cs="Arial"/>
+          <w:sz w:val="25"/>
+          <w:szCs w:val="25"/>
+          <w:shd w:val="clear" w:color="auto" w:fill="F2F2F2"/>
+        </w:rPr>
       </w:pPr>
-      <w:r>
-        <w:rPr>
-          <w:rFonts w:eastAsiaTheme="majorEastAsia"/>
-        </w:rPr>
-        <w:t>You team lead expects a Data Analysis Report with all your findings for the next meeting in two weeks.</w:t>
-      </w:r>
-      <w:r>
-        <w:br/>
-      </w:r>
+    </w:p>
+    <w:p>
+      <w:pPr>
+        <w:rPr>
+          <w:rStyle w:val="textlayer--absolute"/>
+          <w:rFonts w:ascii="Arial" w:eastAsiaTheme="majorEastAsia" w:hAnsi="Arial" w:cs="Arial"/>
+          <w:sz w:val="25"/>
+          <w:szCs w:val="25"/>
+          <w:shd w:val="clear" w:color="auto" w:fill="F2F2F2"/>
+        </w:rPr>
+      </w:pPr>
+    </w:p>
+    <w:p>
+      <w:pPr>
+        <w:rPr>
+          <w:rStyle w:val="textlayer--absolute"/>
+          <w:rFonts w:ascii="Arial" w:eastAsiaTheme="majorEastAsia" w:hAnsi="Arial" w:cs="Arial"/>
+          <w:sz w:val="25"/>
+          <w:szCs w:val="25"/>
+          <w:shd w:val="clear" w:color="auto" w:fill="F2F2F2"/>
+        </w:rPr>
+      </w:pPr>
     </w:p>
     <w:p>
       <w:pPr>
@@ -1155,7 +1470,6 @@
     </w:p>
     <w:p>
       <w:r>
-        <w:lastRenderedPageBreak/>
         <w:drawing>
           <wp:inline distT="0" distB="0" distL="0" distR="0" wp14:anchorId="2123DD78" wp14:editId="360B933B">
             <wp:extent cx="2667847" cy="1844406"/>
@@ -1321,6 +1635,7 @@
         <w:rPr>
           <w:noProof/>
         </w:rPr>
+        <w:lastRenderedPageBreak/>
         <mc:AlternateContent>
           <mc:Choice Requires="wpg">
             <w:drawing>
@@ -1790,7 +2105,6 @@
           <w:b/>
           <w:bCs/>
         </w:rPr>
-        <w:lastRenderedPageBreak/>
         <w:t xml:space="preserve">Figure 2: Categorical and numerical summary of the trip dataset </w:t>
       </w:r>
       <w:r>
@@ -1843,6 +2157,7 @@
           <w:bCs/>
           <w:noProof/>
         </w:rPr>
+        <w:lastRenderedPageBreak/>
         <mc:AlternateContent>
           <mc:Choice Requires="wps">
             <w:drawing>
@@ -1968,9 +2283,11 @@
                       <wps:txbx>
                         <w:txbxContent>
                           <w:p>
+                            <w:proofErr w:type="spellStart"/>
                             <w:r>
                               <w:t>i</w:t>
                             </w:r>
+                            <w:proofErr w:type="spellEnd"/>
                             <w:r>
                               <w:t>.</w:t>
                             </w:r>
@@ -1998,9 +2315,11 @@
                 <v:textbox>
                   <w:txbxContent>
                     <w:p>
+                      <w:proofErr w:type="spellStart"/>
                       <w:r>
                         <w:t>i</w:t>
                       </w:r>
+                      <w:proofErr w:type="spellEnd"/>
                       <w:r>
                         <w:t>.</w:t>
                       </w:r>
@@ -2917,9 +3236,9 @@
           <w:noProof/>
         </w:rPr>
         <w:drawing>
-          <wp:inline distT="0" distB="0" distL="0" distR="0" wp14:anchorId="06EA43F8" wp14:editId="7036A72A">
-            <wp:extent cx="1960880" cy="1663814"/>
-            <wp:effectExtent l="0" t="0" r="0" b="0"/>
+          <wp:inline distT="0" distB="0" distL="0" distR="0" wp14:anchorId="06EA43F8" wp14:editId="6C9CDCE7">
+            <wp:extent cx="1904521" cy="1615993"/>
+            <wp:effectExtent l="0" t="0" r="635" b="0"/>
             <wp:docPr id="71441215" name="Picture 1" descr="A graph with numbers and lines&#10;&#10;Description automatically generated"/>
             <wp:cNvGraphicFramePr>
               <a:graphicFrameLocks xmlns:a="http://schemas.openxmlformats.org/drawingml/2006/main" noChangeAspect="1"/>
@@ -2940,7 +3259,7 @@
                   <pic:spPr>
                     <a:xfrm>
                       <a:off x="0" y="0"/>
-                      <a:ext cx="1976214" cy="1676825"/>
+                      <a:ext cx="1928121" cy="1636018"/>
                     </a:xfrm>
                     <a:prstGeom prst="rect">
                       <a:avLst/>
@@ -3055,9 +3374,9 @@
           <w:noProof/>
         </w:rPr>
         <w:drawing>
-          <wp:inline distT="0" distB="0" distL="0" distR="0" wp14:anchorId="1CA7FE00" wp14:editId="5CE8C4A1">
-            <wp:extent cx="1960880" cy="1663815"/>
-            <wp:effectExtent l="0" t="0" r="0" b="0"/>
+          <wp:inline distT="0" distB="0" distL="0" distR="0" wp14:anchorId="1CA7FE00" wp14:editId="547E094E">
+            <wp:extent cx="1904365" cy="1615861"/>
+            <wp:effectExtent l="0" t="0" r="635" b="0"/>
             <wp:docPr id="511707467" name="Picture 1" descr="A graph with blue dots&#10;&#10;Description automatically generated"/>
             <wp:cNvGraphicFramePr>
               <a:graphicFrameLocks xmlns:a="http://schemas.openxmlformats.org/drawingml/2006/main" noChangeAspect="1"/>
@@ -3078,7 +3397,7 @@
                   <pic:spPr>
                     <a:xfrm>
                       <a:off x="0" y="0"/>
-                      <a:ext cx="1980411" cy="1680387"/>
+                      <a:ext cx="1926095" cy="1634299"/>
                     </a:xfrm>
                     <a:prstGeom prst="rect">
                       <a:avLst/>
@@ -3100,11 +3419,10 @@
         <w:rPr>
           <w:noProof/>
         </w:rPr>
-        <w:lastRenderedPageBreak/>
         <w:drawing>
-          <wp:inline distT="0" distB="0" distL="0" distR="0" wp14:anchorId="53CA24E0" wp14:editId="68CC4E52">
-            <wp:extent cx="1957125" cy="1660629"/>
-            <wp:effectExtent l="0" t="0" r="0" b="3175"/>
+          <wp:inline distT="0" distB="0" distL="0" distR="0" wp14:anchorId="53CA24E0" wp14:editId="46F92D00">
+            <wp:extent cx="1947631" cy="1652573"/>
+            <wp:effectExtent l="0" t="0" r="0" b="0"/>
             <wp:docPr id="1947003733" name="Picture 1" descr="A graph with blue dots&#10;&#10;Description automatically generated"/>
             <wp:cNvGraphicFramePr>
               <a:graphicFrameLocks xmlns:a="http://schemas.openxmlformats.org/drawingml/2006/main" noChangeAspect="1"/>
@@ -3125,7 +3443,7 @@
                   <pic:spPr>
                     <a:xfrm>
                       <a:off x="0" y="0"/>
-                      <a:ext cx="1966295" cy="1668409"/>
+                      <a:ext cx="1959393" cy="1662553"/>
                     </a:xfrm>
                     <a:prstGeom prst="rect">
                       <a:avLst/>
@@ -3148,9 +3466,9 @@
           <w:noProof/>
         </w:rPr>
         <w:drawing>
-          <wp:inline distT="0" distB="0" distL="0" distR="0" wp14:anchorId="4FF663F7" wp14:editId="00E586F8">
-            <wp:extent cx="1960880" cy="1663815"/>
-            <wp:effectExtent l="0" t="0" r="0" b="0"/>
+          <wp:inline distT="0" distB="0" distL="0" distR="0" wp14:anchorId="4FF663F7" wp14:editId="719F49A8">
+            <wp:extent cx="1951373" cy="1655749"/>
+            <wp:effectExtent l="0" t="0" r="4445" b="0"/>
             <wp:docPr id="213007854" name="Picture 1" descr="A graph with blue dots&#10;&#10;Description automatically generated"/>
             <wp:cNvGraphicFramePr>
               <a:graphicFrameLocks xmlns:a="http://schemas.openxmlformats.org/drawingml/2006/main" noChangeAspect="1"/>
@@ -3171,7 +3489,7 @@
                   <pic:spPr>
                     <a:xfrm>
                       <a:off x="0" y="0"/>
-                      <a:ext cx="1987031" cy="1686005"/>
+                      <a:ext cx="1985220" cy="1684468"/>
                     </a:xfrm>
                     <a:prstGeom prst="rect">
                       <a:avLst/>
@@ -3340,6 +3658,7 @@
           <w:bCs/>
           <w:noProof/>
         </w:rPr>
+        <w:lastRenderedPageBreak/>
         <mc:AlternateContent>
           <mc:Choice Requires="wpg">
             <w:drawing>
@@ -3643,8 +3962,13 @@
                         <wps:txbx>
                           <w:txbxContent>
                             <w:p>
+                              <w:proofErr w:type="spellStart"/>
                               <w:r>
-                                <w:t>i.</w:t>
+                                <w:t>i</w:t>
+                              </w:r>
+                              <w:proofErr w:type="spellEnd"/>
+                              <w:r>
+                                <w:t>.</w:t>
                               </w:r>
                             </w:p>
                           </w:txbxContent>
@@ -3821,8 +4145,13 @@
                   <v:textbox>
                     <w:txbxContent>
                       <w:p>
+                        <w:proofErr w:type="spellStart"/>
                         <w:r>
-                          <w:t>i.</w:t>
+                          <w:t>i</w:t>
+                        </w:r>
+                        <w:proofErr w:type="spellEnd"/>
+                        <w:r>
+                          <w:t>.</w:t>
                         </w:r>
                       </w:p>
                     </w:txbxContent>
@@ -3862,9 +4191,9 @@
           <w:noProof/>
         </w:rPr>
         <w:drawing>
-          <wp:inline distT="0" distB="0" distL="0" distR="0" wp14:anchorId="75E9A1DF" wp14:editId="7EFC56A9">
-            <wp:extent cx="1960880" cy="1663815"/>
-            <wp:effectExtent l="0" t="0" r="0" b="0"/>
+          <wp:inline distT="0" distB="0" distL="0" distR="0" wp14:anchorId="75E9A1DF" wp14:editId="6E674B39">
+            <wp:extent cx="1913890" cy="1623943"/>
+            <wp:effectExtent l="0" t="0" r="3810" b="1905"/>
             <wp:docPr id="1209470624" name="Picture 1" descr="A graph with blue dots&#10;&#10;Description automatically generated"/>
             <wp:cNvGraphicFramePr>
               <a:graphicFrameLocks xmlns:a="http://schemas.openxmlformats.org/drawingml/2006/main" noChangeAspect="1"/>
@@ -3885,7 +4214,7 @@
                   <pic:spPr>
                     <a:xfrm>
                       <a:off x="0" y="0"/>
-                      <a:ext cx="1981076" cy="1680951"/>
+                      <a:ext cx="1940319" cy="1646368"/>
                     </a:xfrm>
                     <a:prstGeom prst="rect">
                       <a:avLst/>
@@ -4002,9 +4331,9 @@
           <w:noProof/>
         </w:rPr>
         <w:drawing>
-          <wp:inline distT="0" distB="0" distL="0" distR="0" wp14:anchorId="6D193783" wp14:editId="6C6BF8AF">
-            <wp:extent cx="1960880" cy="1663815"/>
-            <wp:effectExtent l="0" t="0" r="0" b="0"/>
+          <wp:inline distT="0" distB="0" distL="0" distR="0" wp14:anchorId="6D193783" wp14:editId="74AE204D">
+            <wp:extent cx="1900238" cy="1612360"/>
+            <wp:effectExtent l="0" t="0" r="5080" b="635"/>
             <wp:docPr id="439120482" name="Picture 1" descr="A graph with numbers and lines&#10;&#10;Description automatically generated"/>
             <wp:cNvGraphicFramePr>
               <a:graphicFrameLocks xmlns:a="http://schemas.openxmlformats.org/drawingml/2006/main" noChangeAspect="1"/>
@@ -4025,7 +4354,7 @@
                   <pic:spPr>
                     <a:xfrm>
                       <a:off x="0" y="0"/>
-                      <a:ext cx="1977261" cy="1677714"/>
+                      <a:ext cx="1918878" cy="1628176"/>
                     </a:xfrm>
                     <a:prstGeom prst="rect">
                       <a:avLst/>
@@ -4047,11 +4376,10 @@
         <w:rPr>
           <w:noProof/>
         </w:rPr>
-        <w:lastRenderedPageBreak/>
         <w:drawing>
-          <wp:inline distT="0" distB="0" distL="0" distR="0" wp14:anchorId="34B94223" wp14:editId="0530498A">
-            <wp:extent cx="1966984" cy="1668995"/>
-            <wp:effectExtent l="0" t="0" r="1905" b="0"/>
+          <wp:inline distT="0" distB="0" distL="0" distR="0" wp14:anchorId="34B94223" wp14:editId="6FCDF099">
+            <wp:extent cx="1938260" cy="1644623"/>
+            <wp:effectExtent l="0" t="0" r="5080" b="0"/>
             <wp:docPr id="1638937122" name="Picture 1" descr="A graph with numbers and dots&#10;&#10;Description automatically generated"/>
             <wp:cNvGraphicFramePr>
               <a:graphicFrameLocks xmlns:a="http://schemas.openxmlformats.org/drawingml/2006/main" noChangeAspect="1"/>
@@ -4072,7 +4400,7 @@
                   <pic:spPr>
                     <a:xfrm>
                       <a:off x="0" y="0"/>
-                      <a:ext cx="1993567" cy="1691551"/>
+                      <a:ext cx="1970346" cy="1671848"/>
                     </a:xfrm>
                     <a:prstGeom prst="rect">
                       <a:avLst/>
@@ -4095,8 +4423,8 @@
           <w:noProof/>
         </w:rPr>
         <w:drawing>
-          <wp:inline distT="0" distB="0" distL="0" distR="0" wp14:anchorId="1780F640" wp14:editId="122E1955">
-            <wp:extent cx="1944597" cy="1649999"/>
+          <wp:inline distT="0" distB="0" distL="0" distR="0" wp14:anchorId="1780F640" wp14:editId="327307E2">
+            <wp:extent cx="1944370" cy="1649806"/>
             <wp:effectExtent l="0" t="0" r="0" b="1270"/>
             <wp:docPr id="1989935204" name="Picture 1" descr="A graph with blue dots&#10;&#10;Description automatically generated"/>
             <wp:cNvGraphicFramePr>
@@ -4118,7 +4446,7 @@
                   <pic:spPr>
                     <a:xfrm>
                       <a:off x="0" y="0"/>
-                      <a:ext cx="1966081" cy="1668228"/>
+                      <a:ext cx="1967783" cy="1669672"/>
                     </a:xfrm>
                     <a:prstGeom prst="rect">
                       <a:avLst/>
@@ -4141,9 +4469,9 @@
           <w:noProof/>
         </w:rPr>
         <w:drawing>
-          <wp:inline distT="0" distB="0" distL="0" distR="0" wp14:anchorId="6A30F9D8" wp14:editId="59AB275C">
-            <wp:extent cx="1953260" cy="1657350"/>
-            <wp:effectExtent l="0" t="0" r="2540" b="6350"/>
+          <wp:inline distT="0" distB="0" distL="0" distR="0" wp14:anchorId="6A30F9D8" wp14:editId="558A19EC">
+            <wp:extent cx="1899920" cy="1612091"/>
+            <wp:effectExtent l="0" t="0" r="5080" b="1270"/>
             <wp:docPr id="1182120246" name="Picture 1" descr="A graph with blue dots&#10;&#10;Description automatically generated"/>
             <wp:cNvGraphicFramePr>
               <a:graphicFrameLocks xmlns:a="http://schemas.openxmlformats.org/drawingml/2006/main" noChangeAspect="1"/>
@@ -4164,7 +4492,7 @@
                   <pic:spPr>
                     <a:xfrm>
                       <a:off x="0" y="0"/>
-                      <a:ext cx="1971951" cy="1673209"/>
+                      <a:ext cx="1921396" cy="1630313"/>
                     </a:xfrm>
                     <a:prstGeom prst="rect">
                       <a:avLst/>
@@ -4187,9 +4515,9 @@
           <w:noProof/>
         </w:rPr>
         <w:drawing>
-          <wp:inline distT="0" distB="0" distL="0" distR="0" wp14:anchorId="2BD04121" wp14:editId="39C26C39">
-            <wp:extent cx="1952342" cy="1656571"/>
-            <wp:effectExtent l="0" t="0" r="3810" b="0"/>
+          <wp:inline distT="0" distB="0" distL="0" distR="0" wp14:anchorId="2BD04121" wp14:editId="6FCA06C5">
+            <wp:extent cx="1938020" cy="1644419"/>
+            <wp:effectExtent l="0" t="0" r="5080" b="0"/>
             <wp:docPr id="1058866873" name="Picture 1" descr="A graph with blue dots&#10;&#10;Description automatically generated"/>
             <wp:cNvGraphicFramePr>
               <a:graphicFrameLocks xmlns:a="http://schemas.openxmlformats.org/drawingml/2006/main" noChangeAspect="1"/>
@@ -4210,7 +4538,7 @@
                   <pic:spPr>
                     <a:xfrm>
                       <a:off x="0" y="0"/>
-                      <a:ext cx="1992101" cy="1690307"/>
+                      <a:ext cx="1980728" cy="1680657"/>
                     </a:xfrm>
                     <a:prstGeom prst="rect">
                       <a:avLst/>
@@ -4233,9 +4561,9 @@
           <w:noProof/>
         </w:rPr>
         <w:drawing>
-          <wp:inline distT="0" distB="0" distL="0" distR="0" wp14:anchorId="5A2A258D" wp14:editId="1D9E0C86">
-            <wp:extent cx="1969118" cy="1670805"/>
-            <wp:effectExtent l="0" t="0" r="0" b="5715"/>
+          <wp:inline distT="0" distB="0" distL="0" distR="0" wp14:anchorId="5A2A258D" wp14:editId="44B50E0D">
+            <wp:extent cx="1944370" cy="1649806"/>
+            <wp:effectExtent l="0" t="0" r="0" b="1270"/>
             <wp:docPr id="1095758627" name="Picture 1" descr="A graph of blue dots&#10;&#10;Description automatically generated"/>
             <wp:cNvGraphicFramePr>
               <a:graphicFrameLocks xmlns:a="http://schemas.openxmlformats.org/drawingml/2006/main" noChangeAspect="1"/>
@@ -4256,7 +4584,7 @@
                   <pic:spPr>
                     <a:xfrm>
                       <a:off x="0" y="0"/>
-                      <a:ext cx="1999914" cy="1696935"/>
+                      <a:ext cx="1977294" cy="1677742"/>
                     </a:xfrm>
                     <a:prstGeom prst="rect">
                       <a:avLst/>
@@ -4279,9 +4607,9 @@
           <w:noProof/>
         </w:rPr>
         <w:drawing>
-          <wp:inline distT="0" distB="0" distL="0" distR="0" wp14:anchorId="4C62FF5A" wp14:editId="3B350732">
-            <wp:extent cx="1982467" cy="1682132"/>
-            <wp:effectExtent l="0" t="0" r="0" b="0"/>
+          <wp:inline distT="0" distB="0" distL="0" distR="0" wp14:anchorId="4C62FF5A" wp14:editId="13DD0182">
+            <wp:extent cx="1962421" cy="1665122"/>
+            <wp:effectExtent l="0" t="0" r="6350" b="0"/>
             <wp:docPr id="312867927" name="Picture 1" descr="A graph of precipitation and date&#10;&#10;Description automatically generated"/>
             <wp:cNvGraphicFramePr>
               <a:graphicFrameLocks xmlns:a="http://schemas.openxmlformats.org/drawingml/2006/main" noChangeAspect="1"/>
@@ -4302,7 +4630,7 @@
                   <pic:spPr>
                     <a:xfrm>
                       <a:off x="0" y="0"/>
-                      <a:ext cx="2000199" cy="1697177"/>
+                      <a:ext cx="1983267" cy="1682810"/>
                     </a:xfrm>
                     <a:prstGeom prst="rect">
                       <a:avLst/>
@@ -4737,8 +5065,13 @@
                         <wps:txbx>
                           <w:txbxContent>
                             <w:p>
+                              <w:proofErr w:type="spellStart"/>
                               <w:r>
-                                <w:t>i.</w:t>
+                                <w:t>i</w:t>
+                              </w:r>
+                              <w:proofErr w:type="spellEnd"/>
+                              <w:r>
+                                <w:t>.</w:t>
                               </w:r>
                             </w:p>
                           </w:txbxContent>
@@ -4915,8 +5248,13 @@
                   <v:textbox>
                     <w:txbxContent>
                       <w:p>
+                        <w:proofErr w:type="spellStart"/>
                         <w:r>
-                          <w:t>i.</w:t>
+                          <w:t>i</w:t>
+                        </w:r>
+                        <w:proofErr w:type="spellEnd"/>
+                        <w:r>
+                          <w:t>.</w:t>
                         </w:r>
                       </w:p>
                     </w:txbxContent>
@@ -4956,9 +5294,9 @@
           <w:noProof/>
         </w:rPr>
         <w:drawing>
-          <wp:inline distT="0" distB="0" distL="0" distR="0" wp14:anchorId="3D281F50" wp14:editId="2DF30879">
-            <wp:extent cx="1953260" cy="1657350"/>
-            <wp:effectExtent l="0" t="0" r="2540" b="0"/>
+          <wp:inline distT="0" distB="0" distL="0" distR="0" wp14:anchorId="3D281F50" wp14:editId="6CC0F810">
+            <wp:extent cx="1887663" cy="1601691"/>
+            <wp:effectExtent l="0" t="0" r="5080" b="0"/>
             <wp:docPr id="1077975675" name="Picture 1" descr="A graph with blue dots&#10;&#10;Description automatically generated"/>
             <wp:cNvGraphicFramePr>
               <a:graphicFrameLocks xmlns:a="http://schemas.openxmlformats.org/drawingml/2006/main" noChangeAspect="1"/>
@@ -4979,7 +5317,7 @@
                   <pic:spPr>
                     <a:xfrm>
                       <a:off x="0" y="0"/>
-                      <a:ext cx="1953260" cy="1657350"/>
+                      <a:ext cx="1891841" cy="1605236"/>
                     </a:xfrm>
                     <a:prstGeom prst="rect">
                       <a:avLst/>
@@ -5004,9 +5342,9 @@
           <w:noProof/>
         </w:rPr>
         <w:drawing>
-          <wp:inline distT="0" distB="0" distL="0" distR="0" wp14:anchorId="2797C10B" wp14:editId="5F98D7CE">
-            <wp:extent cx="1954048" cy="1658019"/>
-            <wp:effectExtent l="0" t="0" r="1905" b="5715"/>
+          <wp:inline distT="0" distB="0" distL="0" distR="0" wp14:anchorId="2797C10B" wp14:editId="571F1ADE">
+            <wp:extent cx="1932167" cy="1639453"/>
+            <wp:effectExtent l="0" t="0" r="0" b="0"/>
             <wp:docPr id="476729463" name="Picture 1" descr="A graph with blue dots&#10;&#10;Description automatically generated"/>
             <wp:cNvGraphicFramePr>
               <a:graphicFrameLocks xmlns:a="http://schemas.openxmlformats.org/drawingml/2006/main" noChangeAspect="1"/>
@@ -5027,7 +5365,7 @@
                   <pic:spPr>
                     <a:xfrm>
                       <a:off x="0" y="0"/>
-                      <a:ext cx="1954048" cy="1658019"/>
+                      <a:ext cx="1946973" cy="1652016"/>
                     </a:xfrm>
                     <a:prstGeom prst="rect">
                       <a:avLst/>
@@ -5050,9 +5388,9 @@
           <w:noProof/>
         </w:rPr>
         <w:drawing>
-          <wp:inline distT="0" distB="0" distL="0" distR="0" wp14:anchorId="7E6E5119" wp14:editId="059BEF7A">
-            <wp:extent cx="1968500" cy="1670280"/>
-            <wp:effectExtent l="0" t="0" r="0" b="6350"/>
+          <wp:inline distT="0" distB="0" distL="0" distR="0" wp14:anchorId="7E6E5119" wp14:editId="1B189F3E">
+            <wp:extent cx="1949487" cy="1654147"/>
+            <wp:effectExtent l="0" t="0" r="0" b="0"/>
             <wp:docPr id="959838226" name="Picture 1" descr="A graph with blue circles&#10;&#10;Description automatically generated"/>
             <wp:cNvGraphicFramePr>
               <a:graphicFrameLocks xmlns:a="http://schemas.openxmlformats.org/drawingml/2006/main" noChangeAspect="1"/>
@@ -5073,7 +5411,7 @@
                   <pic:spPr>
                     <a:xfrm>
                       <a:off x="0" y="0"/>
-                      <a:ext cx="2012131" cy="1707301"/>
+                      <a:ext cx="1999471" cy="1696559"/>
                     </a:xfrm>
                     <a:prstGeom prst="rect">
                       <a:avLst/>
@@ -5096,9 +5434,9 @@
           <w:noProof/>
         </w:rPr>
         <w:drawing>
-          <wp:inline distT="0" distB="0" distL="0" distR="0" wp14:anchorId="425FF6C3" wp14:editId="0061CA13">
-            <wp:extent cx="1953260" cy="1657349"/>
-            <wp:effectExtent l="0" t="0" r="2540" b="0"/>
+          <wp:inline distT="0" distB="0" distL="0" distR="0" wp14:anchorId="425FF6C3" wp14:editId="4731391C">
+            <wp:extent cx="1886916" cy="1601056"/>
+            <wp:effectExtent l="0" t="0" r="5715" b="0"/>
             <wp:docPr id="883366955" name="Picture 1" descr="A graph with numbers and lines&#10;&#10;Description automatically generated"/>
             <wp:cNvGraphicFramePr>
               <a:graphicFrameLocks xmlns:a="http://schemas.openxmlformats.org/drawingml/2006/main" noChangeAspect="1"/>
@@ -5119,7 +5457,7 @@
                   <pic:spPr>
                     <a:xfrm>
                       <a:off x="0" y="0"/>
-                      <a:ext cx="1993668" cy="1691635"/>
+                      <a:ext cx="1937742" cy="1644182"/>
                     </a:xfrm>
                     <a:prstGeom prst="rect">
                       <a:avLst/>
@@ -5142,8 +5480,8 @@
           <w:noProof/>
         </w:rPr>
         <w:drawing>
-          <wp:inline distT="0" distB="0" distL="0" distR="0" wp14:anchorId="281BE3C9" wp14:editId="4291D846">
-            <wp:extent cx="1948069" cy="1652946"/>
+          <wp:inline distT="0" distB="0" distL="0" distR="0" wp14:anchorId="281BE3C9" wp14:editId="4F3D4A8C">
+            <wp:extent cx="1931670" cy="1639031"/>
             <wp:effectExtent l="0" t="0" r="0" b="0"/>
             <wp:docPr id="870826476" name="Picture 1" descr="A graph with numbers and dots&#10;&#10;Description automatically generated"/>
             <wp:cNvGraphicFramePr>
@@ -5165,7 +5503,7 @@
                   <pic:spPr>
                     <a:xfrm>
                       <a:off x="0" y="0"/>
-                      <a:ext cx="1978961" cy="1679158"/>
+                      <a:ext cx="1965844" cy="1668028"/>
                     </a:xfrm>
                     <a:prstGeom prst="rect">
                       <a:avLst/>
@@ -5234,9 +5572,9 @@
           <w:noProof/>
         </w:rPr>
         <w:drawing>
-          <wp:inline distT="0" distB="0" distL="0" distR="0" wp14:anchorId="297E1636" wp14:editId="03A15CAE">
-            <wp:extent cx="1948070" cy="1652946"/>
-            <wp:effectExtent l="0" t="0" r="0" b="0"/>
+          <wp:inline distT="0" distB="0" distL="0" distR="0" wp14:anchorId="297E1636" wp14:editId="26F550E9">
+            <wp:extent cx="1898439" cy="1610833"/>
+            <wp:effectExtent l="0" t="0" r="0" b="2540"/>
             <wp:docPr id="1995336820" name="Picture 1" descr="A graph with blue dots&#10;&#10;Description automatically generated"/>
             <wp:cNvGraphicFramePr>
               <a:graphicFrameLocks xmlns:a="http://schemas.openxmlformats.org/drawingml/2006/main" noChangeAspect="1"/>
@@ -5257,7 +5595,7 @@
                   <pic:spPr>
                     <a:xfrm>
                       <a:off x="0" y="0"/>
-                      <a:ext cx="1965988" cy="1668149"/>
+                      <a:ext cx="1920106" cy="1629217"/>
                     </a:xfrm>
                     <a:prstGeom prst="rect">
                       <a:avLst/>
@@ -5279,11 +5617,10 @@
         <w:rPr>
           <w:noProof/>
         </w:rPr>
-        <w:lastRenderedPageBreak/>
         <w:drawing>
-          <wp:inline distT="0" distB="0" distL="0" distR="0" wp14:anchorId="03F401F9" wp14:editId="606D26FF">
-            <wp:extent cx="1942104" cy="1647884"/>
-            <wp:effectExtent l="0" t="0" r="1270" b="3175"/>
+          <wp:inline distT="0" distB="0" distL="0" distR="0" wp14:anchorId="03F401F9" wp14:editId="151DF42C">
+            <wp:extent cx="1894976" cy="1607896"/>
+            <wp:effectExtent l="0" t="0" r="0" b="5080"/>
             <wp:docPr id="1565849059" name="Picture 1" descr="A graph with blue dots&#10;&#10;Description automatically generated"/>
             <wp:cNvGraphicFramePr>
               <a:graphicFrameLocks xmlns:a="http://schemas.openxmlformats.org/drawingml/2006/main" noChangeAspect="1"/>
@@ -5304,7 +5641,7 @@
                   <pic:spPr>
                     <a:xfrm>
                       <a:off x="0" y="0"/>
-                      <a:ext cx="1975373" cy="1676113"/>
+                      <a:ext cx="1932595" cy="1639816"/>
                     </a:xfrm>
                     <a:prstGeom prst="rect">
                       <a:avLst/>
@@ -5327,9 +5664,9 @@
           <w:noProof/>
         </w:rPr>
         <w:drawing>
-          <wp:inline distT="0" distB="0" distL="0" distR="0" wp14:anchorId="7F747AD7" wp14:editId="567DEFC8">
-            <wp:extent cx="1964619" cy="1666988"/>
-            <wp:effectExtent l="0" t="0" r="4445" b="0"/>
+          <wp:inline distT="0" distB="0" distL="0" distR="0" wp14:anchorId="7F747AD7" wp14:editId="5EE6EBF2">
+            <wp:extent cx="1898458" cy="1610851"/>
+            <wp:effectExtent l="0" t="0" r="0" b="2540"/>
             <wp:docPr id="1514132757" name="Picture 1" descr="A graph with blue dots&#10;&#10;Description automatically generated"/>
             <wp:cNvGraphicFramePr>
               <a:graphicFrameLocks xmlns:a="http://schemas.openxmlformats.org/drawingml/2006/main" noChangeAspect="1"/>
@@ -5350,7 +5687,7 @@
                   <pic:spPr>
                     <a:xfrm>
                       <a:off x="0" y="0"/>
-                      <a:ext cx="1987136" cy="1686094"/>
+                      <a:ext cx="1924208" cy="1632700"/>
                     </a:xfrm>
                     <a:prstGeom prst="rect">
                       <a:avLst/>
@@ -5543,6 +5880,7 @@
           <w:bCs/>
           <w:noProof/>
         </w:rPr>
+        <w:lastRenderedPageBreak/>
         <mc:AlternateContent>
           <mc:Choice Requires="wpg">
             <w:drawing>
@@ -5846,8 +6184,13 @@
                         <wps:txbx>
                           <w:txbxContent>
                             <w:p>
+                              <w:proofErr w:type="spellStart"/>
                               <w:r>
-                                <w:t>i.</w:t>
+                                <w:t>i</w:t>
+                              </w:r>
+                              <w:proofErr w:type="spellEnd"/>
+                              <w:r>
+                                <w:t>.</w:t>
                               </w:r>
                             </w:p>
                           </w:txbxContent>
@@ -6024,8 +6367,13 @@
                   <v:textbox>
                     <w:txbxContent>
                       <w:p>
+                        <w:proofErr w:type="spellStart"/>
                         <w:r>
-                          <w:t>i.</w:t>
+                          <w:t>i</w:t>
+                        </w:r>
+                        <w:proofErr w:type="spellEnd"/>
+                        <w:r>
+                          <w:t>.</w:t>
                         </w:r>
                       </w:p>
                     </w:txbxContent>
@@ -6065,8 +6413,8 @@
           <w:noProof/>
         </w:rPr>
         <w:drawing>
-          <wp:inline distT="0" distB="0" distL="0" distR="0" wp14:anchorId="75A75393" wp14:editId="4CF17A3C">
-            <wp:extent cx="1948711" cy="1653490"/>
+          <wp:inline distT="0" distB="0" distL="0" distR="0" wp14:anchorId="75A75393" wp14:editId="5D2E7E3C">
+            <wp:extent cx="1919605" cy="1628793"/>
             <wp:effectExtent l="0" t="0" r="0" b="0"/>
             <wp:docPr id="1494075581" name="Picture 1" descr="A graph with blue dots&#10;&#10;Description automatically generated"/>
             <wp:cNvGraphicFramePr>
@@ -6088,7 +6436,7 @@
                   <pic:spPr>
                     <a:xfrm>
                       <a:off x="0" y="0"/>
-                      <a:ext cx="1976975" cy="1677472"/>
+                      <a:ext cx="1949833" cy="1654441"/>
                     </a:xfrm>
                     <a:prstGeom prst="rect">
                       <a:avLst/>
@@ -6159,9 +6507,9 @@
           <w:noProof/>
         </w:rPr>
         <w:drawing>
-          <wp:inline distT="0" distB="0" distL="0" distR="0" wp14:anchorId="1CA3F21A" wp14:editId="67AEB81E">
-            <wp:extent cx="1947545" cy="1652501"/>
-            <wp:effectExtent l="0" t="0" r="0" b="0"/>
+          <wp:inline distT="0" distB="0" distL="0" distR="0" wp14:anchorId="1CA3F21A" wp14:editId="44092742">
+            <wp:extent cx="1903703" cy="1615301"/>
+            <wp:effectExtent l="0" t="0" r="1905" b="0"/>
             <wp:docPr id="223129047" name="Picture 1" descr="A graph with blue dots&#10;&#10;Description automatically generated"/>
             <wp:cNvGraphicFramePr>
               <a:graphicFrameLocks xmlns:a="http://schemas.openxmlformats.org/drawingml/2006/main" noChangeAspect="1"/>
@@ -6182,7 +6530,7 @@
                   <pic:spPr>
                     <a:xfrm>
                       <a:off x="0" y="0"/>
-                      <a:ext cx="1963255" cy="1665831"/>
+                      <a:ext cx="1924721" cy="1633135"/>
                     </a:xfrm>
                     <a:prstGeom prst="rect">
                       <a:avLst/>
@@ -6251,9 +6599,9 @@
           <w:noProof/>
         </w:rPr>
         <w:drawing>
-          <wp:inline distT="0" distB="0" distL="0" distR="0" wp14:anchorId="47D97131" wp14:editId="32C5E63D">
-            <wp:extent cx="1942390" cy="1648127"/>
-            <wp:effectExtent l="0" t="0" r="1270" b="3175"/>
+          <wp:inline distT="0" distB="0" distL="0" distR="0" wp14:anchorId="47D97131" wp14:editId="165F7B14">
+            <wp:extent cx="1924216" cy="1632706"/>
+            <wp:effectExtent l="0" t="0" r="6350" b="5715"/>
             <wp:docPr id="1714922019" name="Picture 1" descr="A graph with blue dots and white text&#10;&#10;Description automatically generated"/>
             <wp:cNvGraphicFramePr>
               <a:graphicFrameLocks xmlns:a="http://schemas.openxmlformats.org/drawingml/2006/main" noChangeAspect="1"/>
@@ -6274,7 +6622,7 @@
                   <pic:spPr>
                     <a:xfrm>
                       <a:off x="0" y="0"/>
-                      <a:ext cx="1961875" cy="1664660"/>
+                      <a:ext cx="1946627" cy="1651722"/>
                     </a:xfrm>
                     <a:prstGeom prst="rect">
                       <a:avLst/>
@@ -6342,11 +6690,10 @@
         <w:rPr>
           <w:noProof/>
         </w:rPr>
-        <w:lastRenderedPageBreak/>
         <w:drawing>
-          <wp:inline distT="0" distB="0" distL="0" distR="0" wp14:anchorId="260E37E9" wp14:editId="43C8FD65">
-            <wp:extent cx="1919605" cy="1628794"/>
-            <wp:effectExtent l="0" t="0" r="0" b="0"/>
+          <wp:inline distT="0" distB="0" distL="0" distR="0" wp14:anchorId="260E37E9" wp14:editId="5168465C">
+            <wp:extent cx="1900238" cy="1612361"/>
+            <wp:effectExtent l="0" t="0" r="5080" b="635"/>
             <wp:docPr id="946226252" name="Picture 1" descr="A graph with blue dots&#10;&#10;Description automatically generated"/>
             <wp:cNvGraphicFramePr>
               <a:graphicFrameLocks xmlns:a="http://schemas.openxmlformats.org/drawingml/2006/main" noChangeAspect="1"/>
@@ -6367,7 +6714,7 @@
                   <pic:spPr>
                     <a:xfrm>
                       <a:off x="0" y="0"/>
-                      <a:ext cx="1939022" cy="1645269"/>
+                      <a:ext cx="1925135" cy="1633486"/>
                     </a:xfrm>
                     <a:prstGeom prst="rect">
                       <a:avLst/>
@@ -6528,7 +6875,7 @@
           <w:noProof/>
         </w:rPr>
         <w:drawing>
-          <wp:inline distT="0" distB="0" distL="0" distR="0" wp14:anchorId="77916A05" wp14:editId="215970CF">
+          <wp:inline distT="0" distB="0" distL="0" distR="0" wp14:anchorId="77916A05" wp14:editId="20630321">
             <wp:extent cx="1947576" cy="1652527"/>
             <wp:effectExtent l="0" t="0" r="0" b="0"/>
             <wp:docPr id="641389513" name="Picture 1" descr="A diagram of a cloud cover&#10;&#10;Description automatically generated"/>
@@ -6551,7 +6898,7 @@
                   <pic:spPr>
                     <a:xfrm>
                       <a:off x="0" y="0"/>
-                      <a:ext cx="1965573" cy="1667797"/>
+                      <a:ext cx="1947576" cy="1652527"/>
                     </a:xfrm>
                     <a:prstGeom prst="rect">
                       <a:avLst/>
@@ -6652,6 +6999,7 @@
           <w:bCs/>
           <w:noProof/>
         </w:rPr>
+        <w:lastRenderedPageBreak/>
         <mc:AlternateContent>
           <mc:Choice Requires="wpg">
             <w:drawing>
@@ -6955,8 +7303,13 @@
                         <wps:txbx>
                           <w:txbxContent>
                             <w:p>
+                              <w:proofErr w:type="spellStart"/>
                               <w:r>
-                                <w:t>i.</w:t>
+                                <w:t>i</w:t>
+                              </w:r>
+                              <w:proofErr w:type="spellEnd"/>
+                              <w:r>
+                                <w:t>.</w:t>
                               </w:r>
                             </w:p>
                           </w:txbxContent>
@@ -7133,8 +7486,13 @@
                   <v:textbox>
                     <w:txbxContent>
                       <w:p>
+                        <w:proofErr w:type="spellStart"/>
                         <w:r>
-                          <w:t>i.</w:t>
+                          <w:t>i</w:t>
+                        </w:r>
+                        <w:proofErr w:type="spellEnd"/>
+                        <w:r>
+                          <w:t>.</w:t>
                         </w:r>
                       </w:p>
                     </w:txbxContent>
@@ -7174,9 +7532,9 @@
           <w:noProof/>
         </w:rPr>
         <w:drawing>
-          <wp:inline distT="0" distB="0" distL="0" distR="0" wp14:anchorId="51C9613A" wp14:editId="176664B2">
-            <wp:extent cx="1976467" cy="1677040"/>
-            <wp:effectExtent l="0" t="0" r="5080" b="0"/>
+          <wp:inline distT="0" distB="0" distL="0" distR="0" wp14:anchorId="51C9613A" wp14:editId="35C154E2">
+            <wp:extent cx="1948007" cy="1652891"/>
+            <wp:effectExtent l="0" t="0" r="0" b="0"/>
             <wp:docPr id="61865834" name="Picture 1" descr="A graph with blue dots&#10;&#10;Description automatically generated"/>
             <wp:cNvGraphicFramePr>
               <a:graphicFrameLocks xmlns:a="http://schemas.openxmlformats.org/drawingml/2006/main" noChangeAspect="1"/>
@@ -7197,7 +7555,7 @@
                   <pic:spPr>
                     <a:xfrm>
                       <a:off x="0" y="0"/>
-                      <a:ext cx="1999502" cy="1696585"/>
+                      <a:ext cx="1974731" cy="1675567"/>
                     </a:xfrm>
                     <a:prstGeom prst="rect">
                       <a:avLst/>
@@ -7268,9 +7626,9 @@
           <w:noProof/>
         </w:rPr>
         <w:drawing>
-          <wp:inline distT="0" distB="0" distL="0" distR="0" wp14:anchorId="27112AC6" wp14:editId="6459F4EE">
-            <wp:extent cx="1947273" cy="1652270"/>
-            <wp:effectExtent l="0" t="0" r="0" b="0"/>
+          <wp:inline distT="0" distB="0" distL="0" distR="0" wp14:anchorId="27112AC6" wp14:editId="0349FA17">
+            <wp:extent cx="1912806" cy="1623025"/>
+            <wp:effectExtent l="0" t="0" r="5080" b="3175"/>
             <wp:docPr id="849506882" name="Picture 1" descr="A graph with blue dots&#10;&#10;Description automatically generated"/>
             <wp:cNvGraphicFramePr>
               <a:graphicFrameLocks xmlns:a="http://schemas.openxmlformats.org/drawingml/2006/main" noChangeAspect="1"/>
@@ -7291,7 +7649,7 @@
                   <pic:spPr>
                     <a:xfrm>
                       <a:off x="0" y="0"/>
-                      <a:ext cx="1961609" cy="1664434"/>
+                      <a:ext cx="1933676" cy="1640734"/>
                     </a:xfrm>
                     <a:prstGeom prst="rect">
                       <a:avLst/>
@@ -7314,9 +7672,9 @@
           <w:noProof/>
         </w:rPr>
         <w:drawing>
-          <wp:inline distT="0" distB="0" distL="0" distR="0" wp14:anchorId="56A3F8A5" wp14:editId="354AE8E5">
-            <wp:extent cx="1942390" cy="1648125"/>
-            <wp:effectExtent l="0" t="0" r="1270" b="3175"/>
+          <wp:inline distT="0" distB="0" distL="0" distR="0" wp14:anchorId="56A3F8A5" wp14:editId="4376BCEE">
+            <wp:extent cx="1932458" cy="1639698"/>
+            <wp:effectExtent l="0" t="0" r="0" b="0"/>
             <wp:docPr id="221682311" name="Picture 1" descr="A graph with numbers and lines&#10;&#10;Description automatically generated"/>
             <wp:cNvGraphicFramePr>
               <a:graphicFrameLocks xmlns:a="http://schemas.openxmlformats.org/drawingml/2006/main" noChangeAspect="1"/>
@@ -7337,7 +7695,7 @@
                   <pic:spPr>
                     <a:xfrm>
                       <a:off x="0" y="0"/>
-                      <a:ext cx="1959742" cy="1662848"/>
+                      <a:ext cx="1952908" cy="1657050"/>
                     </a:xfrm>
                     <a:prstGeom prst="rect">
                       <a:avLst/>
@@ -7405,7 +7763,6 @@
         <w:rPr>
           <w:noProof/>
         </w:rPr>
-        <w:lastRenderedPageBreak/>
         <w:drawing>
           <wp:inline distT="0" distB="0" distL="0" distR="0" wp14:anchorId="2FD3F4D3" wp14:editId="3976E266">
             <wp:extent cx="1935956" cy="1642667"/>
@@ -7453,9 +7810,9 @@
           <w:noProof/>
         </w:rPr>
         <w:drawing>
-          <wp:inline distT="0" distB="0" distL="0" distR="0" wp14:anchorId="61A89F38" wp14:editId="20D82465">
-            <wp:extent cx="1953927" cy="1657915"/>
-            <wp:effectExtent l="0" t="0" r="1905" b="6350"/>
+          <wp:inline distT="0" distB="0" distL="0" distR="0" wp14:anchorId="61A89F38" wp14:editId="34CF1AE2">
+            <wp:extent cx="1900238" cy="1612360"/>
+            <wp:effectExtent l="0" t="0" r="5080" b="635"/>
             <wp:docPr id="431472999" name="Picture 1" descr="A graph with numbers and dots&#10;&#10;Description automatically generated"/>
             <wp:cNvGraphicFramePr>
               <a:graphicFrameLocks xmlns:a="http://schemas.openxmlformats.org/drawingml/2006/main" noChangeAspect="1"/>
@@ -7476,7 +7833,7 @@
                   <pic:spPr>
                     <a:xfrm>
                       <a:off x="0" y="0"/>
-                      <a:ext cx="1968060" cy="1669907"/>
+                      <a:ext cx="1917292" cy="1626830"/>
                     </a:xfrm>
                     <a:prstGeom prst="rect">
                       <a:avLst/>
@@ -7591,9 +7948,9 @@
           <w:noProof/>
         </w:rPr>
         <w:drawing>
-          <wp:inline distT="0" distB="0" distL="0" distR="0" wp14:anchorId="71BC1C9B" wp14:editId="203DE1C5">
-            <wp:extent cx="1953895" cy="1657888"/>
-            <wp:effectExtent l="0" t="0" r="1905" b="6350"/>
+          <wp:inline distT="0" distB="0" distL="0" distR="0" wp14:anchorId="71BC1C9B" wp14:editId="2736DD07">
+            <wp:extent cx="1946070" cy="1651248"/>
+            <wp:effectExtent l="0" t="0" r="0" b="0"/>
             <wp:docPr id="1475012095" name="Picture 1" descr="A graph of precipitation with numbers and a line of blue dots&#10;&#10;Description automatically generated with medium confidence"/>
             <wp:cNvGraphicFramePr>
               <a:graphicFrameLocks xmlns:a="http://schemas.openxmlformats.org/drawingml/2006/main" noChangeAspect="1"/>
@@ -7614,7 +7971,7 @@
                   <pic:spPr>
                     <a:xfrm>
                       <a:off x="0" y="0"/>
-                      <a:ext cx="1963769" cy="1666266"/>
+                      <a:ext cx="1959459" cy="1662609"/>
                     </a:xfrm>
                     <a:prstGeom prst="rect">
                       <a:avLst/>
@@ -7745,9 +8102,10 @@
           <w:bCs/>
           <w:noProof/>
         </w:rPr>
+        <w:lastRenderedPageBreak/>
         <w:drawing>
-          <wp:inline distT="0" distB="0" distL="0" distR="0" wp14:anchorId="1424132F" wp14:editId="2D6C9963">
-            <wp:extent cx="2252133" cy="1656858"/>
+          <wp:inline distT="0" distB="0" distL="0" distR="0" wp14:anchorId="1424132F" wp14:editId="5191093E">
+            <wp:extent cx="2643404" cy="1944710"/>
             <wp:effectExtent l="0" t="0" r="0" b="0"/>
             <wp:docPr id="2054828608" name="Picture 1" descr="A graph of blue bars&#10;&#10;Description automatically generated"/>
             <wp:cNvGraphicFramePr>
@@ -7769,7 +8127,7 @@
                   <pic:spPr>
                     <a:xfrm>
                       <a:off x="0" y="0"/>
-                      <a:ext cx="2274072" cy="1672998"/>
+                      <a:ext cx="2672966" cy="1966458"/>
                     </a:xfrm>
                     <a:prstGeom prst="rect">
                       <a:avLst/>
@@ -8050,8 +8408,13 @@
             <w:vAlign w:val="center"/>
           </w:tcPr>
           <w:p>
-            <w:r>
-              <w:t>Steuart at Market</w:t>
+            <w:proofErr w:type="spellStart"/>
+            <w:r>
+              <w:t>Steuart</w:t>
+            </w:r>
+            <w:proofErr w:type="spellEnd"/>
+            <w:r>
+              <w:t> at Market</w:t>
             </w:r>
           </w:p>
         </w:tc>
@@ -8220,7 +8583,6 @@
           <w:b/>
           <w:bCs/>
         </w:rPr>
-        <w:lastRenderedPageBreak/>
         <w:t>Table 2: Rush Hour Top 10 Frequently Used End Stations</w:t>
       </w:r>
     </w:p>
@@ -8521,8 +8883,13 @@
             <w:vAlign w:val="center"/>
           </w:tcPr>
           <w:p>
-            <w:r>
-              <w:t>Steuart at Market</w:t>
+            <w:proofErr w:type="spellStart"/>
+            <w:r>
+              <w:t>Steuart</w:t>
+            </w:r>
+            <w:proofErr w:type="spellEnd"/>
+            <w:r>
+              <w:t> at Market</w:t>
             </w:r>
           </w:p>
         </w:tc>
@@ -8625,12 +8992,67 @@
           <w:noProof/>
         </w:rPr>
       </w:pPr>
-      <w:r>
+    </w:p>
+    <w:p>
+      <w:pPr>
         <w:rPr>
           <w:b/>
           <w:bCs/>
           <w:noProof/>
         </w:rPr>
+      </w:pPr>
+    </w:p>
+    <w:p>
+      <w:pPr>
+        <w:rPr>
+          <w:b/>
+          <w:bCs/>
+          <w:noProof/>
+        </w:rPr>
+      </w:pPr>
+    </w:p>
+    <w:p>
+      <w:pPr>
+        <w:rPr>
+          <w:b/>
+          <w:bCs/>
+          <w:noProof/>
+        </w:rPr>
+      </w:pPr>
+    </w:p>
+    <w:p>
+      <w:pPr>
+        <w:rPr>
+          <w:b/>
+          <w:bCs/>
+          <w:noProof/>
+        </w:rPr>
+      </w:pPr>
+    </w:p>
+    <w:p>
+      <w:pPr>
+        <w:rPr>
+          <w:b/>
+          <w:bCs/>
+          <w:noProof/>
+        </w:rPr>
+      </w:pPr>
+    </w:p>
+    <w:p>
+      <w:pPr>
+        <w:rPr>
+          <w:b/>
+          <w:bCs/>
+          <w:noProof/>
+        </w:rPr>
+      </w:pPr>
+      <w:r>
+        <w:rPr>
+          <w:b/>
+          <w:bCs/>
+          <w:noProof/>
+        </w:rPr>
+        <w:lastRenderedPageBreak/>
         <w:t xml:space="preserve">Table 3: Weekend Top 10 Frequently Used </w:t>
       </w:r>
       <w:r>
@@ -9356,11 +9778,16 @@
             <w:vAlign w:val="center"/>
           </w:tcPr>
           <w:p>
+            <w:proofErr w:type="spellStart"/>
             <w:r>
               <w:t>S</w:t>
             </w:r>
             <w:r>
-              <w:t>teuart at Market</w:t>
+              <w:t>teuart</w:t>
+            </w:r>
+            <w:proofErr w:type="spellEnd"/>
+            <w:r>
+              <w:t> at Market</w:t>
             </w:r>
           </w:p>
         </w:tc>
@@ -9660,7 +10087,6 @@
           </w:tcPr>
           <w:p>
             <w:r>
-              <w:lastRenderedPageBreak/>
               <w:t>September</w:t>
             </w:r>
           </w:p>
@@ -10034,6 +10460,9 @@
       </w:tr>
     </w:tbl>
     <w:p/>
+    <w:p/>
+    <w:p/>
+    <w:p/>
     <w:p>
       <w:pPr>
         <w:rPr>
@@ -10046,6 +10475,7 @@
           <w:b/>
           <w:bCs/>
         </w:rPr>
+        <w:lastRenderedPageBreak/>
         <w:t xml:space="preserve">Table 6: </w:t>
       </w:r>
       <w:r>
@@ -10059,27 +10489,27 @@
     <w:tbl>
       <w:tblPr>
         <w:tblStyle w:val="TableGrid"/>
-        <w:tblW w:w="0" w:type="auto"/>
+        <w:tblW w:w="9918" w:type="dxa"/>
         <w:tblLook w:val="04A0" w:firstRow="1" w:lastRow="0" w:firstColumn="1" w:lastColumn="0" w:noHBand="0" w:noVBand="1"/>
       </w:tblPr>
       <w:tblGrid>
-        <w:gridCol w:w="1553"/>
-        <w:gridCol w:w="1550"/>
-        <w:gridCol w:w="1550"/>
-        <w:gridCol w:w="1550"/>
-        <w:gridCol w:w="1551"/>
-        <w:gridCol w:w="1596"/>
+        <w:gridCol w:w="2169"/>
+        <w:gridCol w:w="1850"/>
+        <w:gridCol w:w="1221"/>
+        <w:gridCol w:w="1701"/>
+        <w:gridCol w:w="1701"/>
+        <w:gridCol w:w="1276"/>
       </w:tblGrid>
       <w:tr>
         <w:tc>
           <w:tcPr>
-            <w:tcW w:w="1558" w:type="dxa"/>
+            <w:tcW w:w="2169" w:type="dxa"/>
           </w:tcPr>
           <w:p/>
         </w:tc>
         <w:tc>
           <w:tcPr>
-            <w:tcW w:w="1558" w:type="dxa"/>
+            <w:tcW w:w="1850" w:type="dxa"/>
           </w:tcPr>
           <w:p>
             <w:r>
@@ -10089,7 +10519,7 @@
         </w:tc>
         <w:tc>
           <w:tcPr>
-            <w:tcW w:w="1558" w:type="dxa"/>
+            <w:tcW w:w="1221" w:type="dxa"/>
           </w:tcPr>
           <w:p>
             <w:r>
@@ -10099,7 +10529,7 @@
         </w:tc>
         <w:tc>
           <w:tcPr>
-            <w:tcW w:w="1558" w:type="dxa"/>
+            <w:tcW w:w="1701" w:type="dxa"/>
           </w:tcPr>
           <w:p>
             <w:r>
@@ -10109,7 +10539,7 @@
         </w:tc>
         <w:tc>
           <w:tcPr>
-            <w:tcW w:w="1559" w:type="dxa"/>
+            <w:tcW w:w="1701" w:type="dxa"/>
           </w:tcPr>
           <w:p>
             <w:r>
@@ -10119,7 +10549,7 @@
         </w:tc>
         <w:tc>
           <w:tcPr>
-            <w:tcW w:w="1559" w:type="dxa"/>
+            <w:tcW w:w="1276" w:type="dxa"/>
           </w:tcPr>
           <w:p>
             <w:r>
@@ -10131,7 +10561,7 @@
       <w:tr>
         <w:tc>
           <w:tcPr>
-            <w:tcW w:w="1558" w:type="dxa"/>
+            <w:tcW w:w="2169" w:type="dxa"/>
           </w:tcPr>
           <w:p>
             <w:r>
@@ -10141,18 +10571,18 @@
         </w:tc>
         <w:tc>
           <w:tcPr>
-            <w:tcW w:w="1558" w:type="dxa"/>
+            <w:tcW w:w="1850" w:type="dxa"/>
             <w:vAlign w:val="center"/>
           </w:tcPr>
           <w:p>
             <w:r>
-              <w:t>0.35322639</w:t>
-            </w:r>
-          </w:p>
-        </w:tc>
-        <w:tc>
-          <w:tcPr>
-            <w:tcW w:w="1558" w:type="dxa"/>
+              <w:t>0.353</w:t>
+            </w:r>
+          </w:p>
+        </w:tc>
+        <w:tc>
+          <w:tcPr>
+            <w:tcW w:w="1221" w:type="dxa"/>
             <w:vAlign w:val="center"/>
           </w:tcPr>
           <w:p>
@@ -10167,35 +10597,35 @@
                 <w:b/>
                 <w:bCs/>
               </w:rPr>
-              <w:t>0.39334372</w:t>
-            </w:r>
-          </w:p>
-        </w:tc>
-        <w:tc>
-          <w:tcPr>
-            <w:tcW w:w="1558" w:type="dxa"/>
+              <w:t>0.393</w:t>
+            </w:r>
+          </w:p>
+        </w:tc>
+        <w:tc>
+          <w:tcPr>
+            <w:tcW w:w="1701" w:type="dxa"/>
             <w:vAlign w:val="center"/>
           </w:tcPr>
           <w:p>
             <w:r>
-              <w:t>0.13802499</w:t>
-            </w:r>
-          </w:p>
-        </w:tc>
-        <w:tc>
-          <w:tcPr>
-            <w:tcW w:w="1559" w:type="dxa"/>
+              <w:t>0.138</w:t>
+            </w:r>
+          </w:p>
+        </w:tc>
+        <w:tc>
+          <w:tcPr>
+            <w:tcW w:w="1701" w:type="dxa"/>
             <w:vAlign w:val="center"/>
           </w:tcPr>
           <w:p>
             <w:r>
-              <w:t>0.33833220</w:t>
-            </w:r>
-          </w:p>
-        </w:tc>
-        <w:tc>
-          <w:tcPr>
-            <w:tcW w:w="1559" w:type="dxa"/>
+              <w:t>0.338</w:t>
+            </w:r>
+          </w:p>
+        </w:tc>
+        <w:tc>
+          <w:tcPr>
+            <w:tcW w:w="1276" w:type="dxa"/>
             <w:vAlign w:val="center"/>
           </w:tcPr>
           <w:p>
@@ -10210,7 +10640,14 @@
                 <w:b/>
                 <w:bCs/>
               </w:rPr>
-              <w:t>0.4289523174</w:t>
+              <w:t>0.42</w:t>
+            </w:r>
+            <w:r>
+              <w:rPr>
+                <w:b/>
+                <w:bCs/>
+              </w:rPr>
+              <w:t>9</w:t>
             </w:r>
           </w:p>
         </w:tc>
@@ -10218,7 +10655,7 @@
       <w:tr>
         <w:tc>
           <w:tcPr>
-            <w:tcW w:w="1558" w:type="dxa"/>
+            <w:tcW w:w="2169" w:type="dxa"/>
           </w:tcPr>
           <w:p>
             <w:r>
@@ -10228,7 +10665,7 @@
         </w:tc>
         <w:tc>
           <w:tcPr>
-            <w:tcW w:w="1558" w:type="dxa"/>
+            <w:tcW w:w="1850" w:type="dxa"/>
             <w:vAlign w:val="center"/>
           </w:tcPr>
           <w:p>
@@ -10243,24 +10680,31 @@
                 <w:b/>
                 <w:bCs/>
               </w:rPr>
-              <w:t>0.38885842</w:t>
-            </w:r>
-          </w:p>
-        </w:tc>
-        <w:tc>
-          <w:tcPr>
-            <w:tcW w:w="1558" w:type="dxa"/>
+              <w:t>0.38</w:t>
+            </w:r>
+            <w:r>
+              <w:rPr>
+                <w:b/>
+                <w:bCs/>
+              </w:rPr>
+              <w:t>9</w:t>
+            </w:r>
+          </w:p>
+        </w:tc>
+        <w:tc>
+          <w:tcPr>
+            <w:tcW w:w="1221" w:type="dxa"/>
             <w:vAlign w:val="center"/>
           </w:tcPr>
           <w:p>
             <w:r>
-              <w:t>0.37015775</w:t>
-            </w:r>
-          </w:p>
-        </w:tc>
-        <w:tc>
-          <w:tcPr>
-            <w:tcW w:w="1558" w:type="dxa"/>
+              <w:t>0.370</w:t>
+            </w:r>
+          </w:p>
+        </w:tc>
+        <w:tc>
+          <w:tcPr>
+            <w:tcW w:w="1701" w:type="dxa"/>
             <w:vAlign w:val="center"/>
           </w:tcPr>
           <w:p>
@@ -10275,13 +10719,13 @@
                 <w:b/>
                 <w:bCs/>
               </w:rPr>
-              <w:t>0.14536614</w:t>
-            </w:r>
-          </w:p>
-        </w:tc>
-        <w:tc>
-          <w:tcPr>
-            <w:tcW w:w="1559" w:type="dxa"/>
+              <w:t>0.145</w:t>
+            </w:r>
+          </w:p>
+        </w:tc>
+        <w:tc>
+          <w:tcPr>
+            <w:tcW w:w="1701" w:type="dxa"/>
             <w:vAlign w:val="center"/>
           </w:tcPr>
           <w:p>
@@ -10296,18 +10740,28 @@
                 <w:b/>
                 <w:bCs/>
               </w:rPr>
-              <w:t>0.34877956</w:t>
-            </w:r>
-          </w:p>
-        </w:tc>
-        <w:tc>
-          <w:tcPr>
-            <w:tcW w:w="1559" w:type="dxa"/>
+              <w:t>0.34</w:t>
+            </w:r>
+            <w:r>
+              <w:rPr>
+                <w:b/>
+                <w:bCs/>
+              </w:rPr>
+              <w:t>9</w:t>
+            </w:r>
+          </w:p>
+        </w:tc>
+        <w:tc>
+          <w:tcPr>
+            <w:tcW w:w="1276" w:type="dxa"/>
             <w:vAlign w:val="center"/>
           </w:tcPr>
           <w:p>
             <w:r>
-              <w:t>0.3998805260</w:t>
+              <w:t>0.</w:t>
+            </w:r>
+            <w:r>
+              <w:t>400</w:t>
             </w:r>
           </w:p>
         </w:tc>
@@ -10315,7 +10769,7 @@
       <w:tr>
         <w:tc>
           <w:tcPr>
-            <w:tcW w:w="1558" w:type="dxa"/>
+            <w:tcW w:w="2169" w:type="dxa"/>
           </w:tcPr>
           <w:p>
             <w:r>
@@ -10325,56 +10779,65 @@
         </w:tc>
         <w:tc>
           <w:tcPr>
-            <w:tcW w:w="1558" w:type="dxa"/>
+            <w:tcW w:w="1850" w:type="dxa"/>
             <w:vAlign w:val="center"/>
           </w:tcPr>
           <w:p>
             <w:r>
-              <w:t>0.35239322</w:t>
-            </w:r>
-          </w:p>
-        </w:tc>
-        <w:tc>
-          <w:tcPr>
-            <w:tcW w:w="1558" w:type="dxa"/>
+              <w:t>0.35</w:t>
+            </w:r>
+            <w:r>
+              <w:t>2</w:t>
+            </w:r>
+          </w:p>
+        </w:tc>
+        <w:tc>
+          <w:tcPr>
+            <w:tcW w:w="1221" w:type="dxa"/>
             <w:vAlign w:val="center"/>
           </w:tcPr>
           <w:p>
             <w:r>
-              <w:t>0.25612388</w:t>
-            </w:r>
-          </w:p>
-        </w:tc>
-        <w:tc>
-          <w:tcPr>
-            <w:tcW w:w="1558" w:type="dxa"/>
+              <w:t>0.256</w:t>
+            </w:r>
+          </w:p>
+        </w:tc>
+        <w:tc>
+          <w:tcPr>
+            <w:tcW w:w="1701" w:type="dxa"/>
             <w:vAlign w:val="center"/>
           </w:tcPr>
           <w:p>
             <w:r>
-              <w:t>0.12060684</w:t>
-            </w:r>
-          </w:p>
-        </w:tc>
-        <w:tc>
-          <w:tcPr>
-            <w:tcW w:w="1559" w:type="dxa"/>
+              <w:t>0.12</w:t>
+            </w:r>
+            <w:r>
+              <w:t>1</w:t>
+            </w:r>
+          </w:p>
+        </w:tc>
+        <w:tc>
+          <w:tcPr>
+            <w:tcW w:w="1701" w:type="dxa"/>
             <w:vAlign w:val="center"/>
           </w:tcPr>
           <w:p>
             <w:r>
-              <w:t>0.25897335</w:t>
-            </w:r>
-          </w:p>
-        </w:tc>
-        <w:tc>
-          <w:tcPr>
-            <w:tcW w:w="1559" w:type="dxa"/>
+              <w:t>0.25</w:t>
+            </w:r>
+            <w:r>
+              <w:t>9</w:t>
+            </w:r>
+          </w:p>
+        </w:tc>
+        <w:tc>
+          <w:tcPr>
+            <w:tcW w:w="1276" w:type="dxa"/>
             <w:vAlign w:val="center"/>
           </w:tcPr>
           <w:p>
             <w:r>
-              <w:t>0.2801188607</w:t>
+              <w:t>0.280</w:t>
             </w:r>
           </w:p>
         </w:tc>
@@ -10382,7 +10845,7 @@
       <w:tr>
         <w:tc>
           <w:tcPr>
-            <w:tcW w:w="1558" w:type="dxa"/>
+            <w:tcW w:w="2169" w:type="dxa"/>
           </w:tcPr>
           <w:p>
             <w:r>
@@ -10392,7 +10855,7 @@
         </w:tc>
         <w:tc>
           <w:tcPr>
-            <w:tcW w:w="1558" w:type="dxa"/>
+            <w:tcW w:w="1850" w:type="dxa"/>
             <w:vAlign w:val="center"/>
           </w:tcPr>
           <w:p>
@@ -10406,40 +10869,43 @@
         </w:tc>
         <w:tc>
           <w:tcPr>
-            <w:tcW w:w="1558" w:type="dxa"/>
+            <w:tcW w:w="1221" w:type="dxa"/>
             <w:vAlign w:val="center"/>
           </w:tcPr>
           <w:p>
             <w:r>
-              <w:t>0.21121117</w:t>
-            </w:r>
-          </w:p>
-        </w:tc>
-        <w:tc>
-          <w:tcPr>
-            <w:tcW w:w="1558" w:type="dxa"/>
+              <w:t>0.21</w:t>
+            </w:r>
+            <w:r>
+              <w:t>1</w:t>
+            </w:r>
+          </w:p>
+        </w:tc>
+        <w:tc>
+          <w:tcPr>
+            <w:tcW w:w="1701" w:type="dxa"/>
             <w:vAlign w:val="center"/>
           </w:tcPr>
           <w:p>
             <w:r>
-              <w:t>0.01432151</w:t>
-            </w:r>
-          </w:p>
-        </w:tc>
-        <w:tc>
-          <w:tcPr>
-            <w:tcW w:w="1559" w:type="dxa"/>
+              <w:t>0.0143</w:t>
+            </w:r>
+          </w:p>
+        </w:tc>
+        <w:tc>
+          <w:tcPr>
+            <w:tcW w:w="1701" w:type="dxa"/>
             <w:vAlign w:val="center"/>
           </w:tcPr>
           <w:p>
             <w:r>
-              <w:t>0.09984789</w:t>
-            </w:r>
-          </w:p>
-        </w:tc>
-        <w:tc>
-          <w:tcPr>
-            <w:tcW w:w="1559" w:type="dxa"/>
+              <w:t>0.0998</w:t>
+            </w:r>
+          </w:p>
+        </w:tc>
+        <w:tc>
+          <w:tcPr>
+            <w:tcW w:w="1276" w:type="dxa"/>
             <w:vAlign w:val="center"/>
           </w:tcPr>
           <w:p>
@@ -10455,7 +10921,7 @@
       <w:tr>
         <w:tc>
           <w:tcPr>
-            <w:tcW w:w="1558" w:type="dxa"/>
+            <w:tcW w:w="2169" w:type="dxa"/>
           </w:tcPr>
           <w:p>
             <w:r>
@@ -10465,18 +10931,21 @@
         </w:tc>
         <w:tc>
           <w:tcPr>
-            <w:tcW w:w="1558" w:type="dxa"/>
+            <w:tcW w:w="1850" w:type="dxa"/>
             <w:vAlign w:val="center"/>
           </w:tcPr>
           <w:p>
             <w:r>
-              <w:t>0.18297241</w:t>
-            </w:r>
-          </w:p>
-        </w:tc>
-        <w:tc>
-          <w:tcPr>
-            <w:tcW w:w="1558" w:type="dxa"/>
+              <w:t>0.18</w:t>
+            </w:r>
+            <w:r>
+              <w:t>3</w:t>
+            </w:r>
+          </w:p>
+        </w:tc>
+        <w:tc>
+          <w:tcPr>
+            <w:tcW w:w="1221" w:type="dxa"/>
             <w:vAlign w:val="center"/>
           </w:tcPr>
           <w:p>
@@ -10491,13 +10960,20 @@
                 <w:b/>
                 <w:bCs/>
               </w:rPr>
-              <w:t>0.25676173</w:t>
-            </w:r>
-          </w:p>
-        </w:tc>
-        <w:tc>
-          <w:tcPr>
-            <w:tcW w:w="1558" w:type="dxa"/>
+              <w:t>0.25</w:t>
+            </w:r>
+            <w:r>
+              <w:rPr>
+                <w:b/>
+                <w:bCs/>
+              </w:rPr>
+              <w:t>7</w:t>
+            </w:r>
+          </w:p>
+        </w:tc>
+        <w:tc>
+          <w:tcPr>
+            <w:tcW w:w="1701" w:type="dxa"/>
             <w:vAlign w:val="center"/>
           </w:tcPr>
           <w:p>
@@ -10512,13 +10988,13 @@
                 <w:b/>
                 <w:bCs/>
               </w:rPr>
-              <w:t>0.16116266</w:t>
-            </w:r>
-          </w:p>
-        </w:tc>
-        <w:tc>
-          <w:tcPr>
-            <w:tcW w:w="1559" w:type="dxa"/>
+              <w:t>0.161</w:t>
+            </w:r>
+          </w:p>
+        </w:tc>
+        <w:tc>
+          <w:tcPr>
+            <w:tcW w:w="1701" w:type="dxa"/>
             <w:vAlign w:val="center"/>
           </w:tcPr>
           <w:p>
@@ -10533,13 +11009,13 @@
                 <w:b/>
                 <w:bCs/>
               </w:rPr>
-              <w:t>0.17443069</w:t>
-            </w:r>
-          </w:p>
-        </w:tc>
-        <w:tc>
-          <w:tcPr>
-            <w:tcW w:w="1559" w:type="dxa"/>
+              <w:t>0.174</w:t>
+            </w:r>
+          </w:p>
+        </w:tc>
+        <w:tc>
+          <w:tcPr>
+            <w:tcW w:w="1276" w:type="dxa"/>
             <w:vAlign w:val="center"/>
           </w:tcPr>
           <w:p>
@@ -10554,7 +11030,14 @@
                 <w:b/>
                 <w:bCs/>
               </w:rPr>
-              <w:t>0.2319322992</w:t>
+              <w:t>0.23</w:t>
+            </w:r>
+            <w:r>
+              <w:rPr>
+                <w:b/>
+                <w:bCs/>
+              </w:rPr>
+              <w:t>2</w:t>
             </w:r>
           </w:p>
         </w:tc>
@@ -10562,7 +11045,7 @@
       <w:tr>
         <w:tc>
           <w:tcPr>
-            <w:tcW w:w="1558" w:type="dxa"/>
+            <w:tcW w:w="2169" w:type="dxa"/>
           </w:tcPr>
           <w:p>
             <w:r>
@@ -10572,7 +11055,7 @@
         </w:tc>
         <w:tc>
           <w:tcPr>
-            <w:tcW w:w="1558" w:type="dxa"/>
+            <w:tcW w:w="1850" w:type="dxa"/>
             <w:vAlign w:val="center"/>
           </w:tcPr>
           <w:p>
@@ -10587,51 +11070,57 @@
                 <w:b/>
                 <w:bCs/>
               </w:rPr>
-              <w:t>0.22220406</w:t>
-            </w:r>
-          </w:p>
-        </w:tc>
-        <w:tc>
-          <w:tcPr>
-            <w:tcW w:w="1558" w:type="dxa"/>
+              <w:t>0.222</w:t>
+            </w:r>
+          </w:p>
+        </w:tc>
+        <w:tc>
+          <w:tcPr>
+            <w:tcW w:w="1221" w:type="dxa"/>
             <w:vAlign w:val="center"/>
           </w:tcPr>
           <w:p>
             <w:r>
-              <w:t>0.24056987</w:t>
-            </w:r>
-          </w:p>
-        </w:tc>
-        <w:tc>
-          <w:tcPr>
-            <w:tcW w:w="1558" w:type="dxa"/>
+              <w:t>0.24</w:t>
+            </w:r>
+            <w:r>
+              <w:t>1</w:t>
+            </w:r>
+          </w:p>
+        </w:tc>
+        <w:tc>
+          <w:tcPr>
+            <w:tcW w:w="1701" w:type="dxa"/>
             <w:vAlign w:val="center"/>
           </w:tcPr>
           <w:p>
             <w:r>
-              <w:t>0.08595961</w:t>
-            </w:r>
-          </w:p>
-        </w:tc>
-        <w:tc>
-          <w:tcPr>
-            <w:tcW w:w="1559" w:type="dxa"/>
+              <w:t>0.08</w:t>
+            </w:r>
+            <w:r>
+              <w:t>60</w:t>
+            </w:r>
+          </w:p>
+        </w:tc>
+        <w:tc>
+          <w:tcPr>
+            <w:tcW w:w="1701" w:type="dxa"/>
             <w:vAlign w:val="center"/>
           </w:tcPr>
           <w:p>
             <w:r>
-              <w:t>0.16246166</w:t>
-            </w:r>
-          </w:p>
-        </w:tc>
-        <w:tc>
-          <w:tcPr>
-            <w:tcW w:w="1559" w:type="dxa"/>
+              <w:t>0.162</w:t>
+            </w:r>
+          </w:p>
+        </w:tc>
+        <w:tc>
+          <w:tcPr>
+            <w:tcW w:w="1276" w:type="dxa"/>
             <w:vAlign w:val="center"/>
           </w:tcPr>
           <w:p>
             <w:r>
-              <w:t>0.2511889400</w:t>
+              <w:t>0.251</w:t>
             </w:r>
           </w:p>
         </w:tc>
@@ -10639,7 +11128,7 @@
       <w:tr>
         <w:tc>
           <w:tcPr>
-            <w:tcW w:w="1558" w:type="dxa"/>
+            <w:tcW w:w="2169" w:type="dxa"/>
           </w:tcPr>
           <w:p>
             <w:r>
@@ -10649,56 +11138,62 @@
         </w:tc>
         <w:tc>
           <w:tcPr>
-            <w:tcW w:w="1558" w:type="dxa"/>
+            <w:tcW w:w="1850" w:type="dxa"/>
             <w:vAlign w:val="center"/>
           </w:tcPr>
           <w:p>
             <w:r>
-              <w:t>0.11951473</w:t>
-            </w:r>
-          </w:p>
-        </w:tc>
-        <w:tc>
-          <w:tcPr>
-            <w:tcW w:w="1558" w:type="dxa"/>
+              <w:t>0.1</w:t>
+            </w:r>
+            <w:r>
+              <w:t>20</w:t>
+            </w:r>
+          </w:p>
+        </w:tc>
+        <w:tc>
+          <w:tcPr>
+            <w:tcW w:w="1221" w:type="dxa"/>
             <w:vAlign w:val="center"/>
           </w:tcPr>
           <w:p>
             <w:r>
-              <w:t>0.08852608</w:t>
-            </w:r>
-          </w:p>
-        </w:tc>
-        <w:tc>
-          <w:tcPr>
-            <w:tcW w:w="1558" w:type="dxa"/>
+              <w:t>0.0885</w:t>
+            </w:r>
+          </w:p>
+        </w:tc>
+        <w:tc>
+          <w:tcPr>
+            <w:tcW w:w="1701" w:type="dxa"/>
             <w:vAlign w:val="center"/>
           </w:tcPr>
           <w:p>
             <w:r>
-              <w:t>-0.03098037</w:t>
-            </w:r>
-          </w:p>
-        </w:tc>
-        <w:tc>
-          <w:tcPr>
-            <w:tcW w:w="1559" w:type="dxa"/>
+              <w:t>-0.03</w:t>
+            </w:r>
+            <w:r>
+              <w:t>10</w:t>
+            </w:r>
+          </w:p>
+        </w:tc>
+        <w:tc>
+          <w:tcPr>
+            <w:tcW w:w="1701" w:type="dxa"/>
             <w:vAlign w:val="center"/>
           </w:tcPr>
           <w:p>
             <w:r>
-              <w:t>-0.06332080</w:t>
-            </w:r>
-          </w:p>
-        </w:tc>
-        <w:tc>
-          <w:tcPr>
-            <w:tcW w:w="1559" w:type="dxa"/>
+              <w:t>-0.0633</w:t>
+            </w:r>
+          </w:p>
+        </w:tc>
+        <w:tc>
+          <w:tcPr>
+            <w:tcW w:w="1276" w:type="dxa"/>
             <w:vAlign w:val="center"/>
           </w:tcPr>
           <w:p>
             <w:r>
-              <w:t>0.0063324166</w:t>
+              <w:t>0.00633</w:t>
             </w:r>
           </w:p>
         </w:tc>
@@ -10706,7 +11201,7 @@
       <w:tr>
         <w:tc>
           <w:tcPr>
-            <w:tcW w:w="1558" w:type="dxa"/>
+            <w:tcW w:w="2169" w:type="dxa"/>
           </w:tcPr>
           <w:p>
             <w:r>
@@ -10716,56 +11211,62 @@
         </w:tc>
         <w:tc>
           <w:tcPr>
-            <w:tcW w:w="1558" w:type="dxa"/>
+            <w:tcW w:w="1850" w:type="dxa"/>
             <w:vAlign w:val="center"/>
           </w:tcPr>
           <w:p>
             <w:r>
-              <w:t>0.15619448</w:t>
-            </w:r>
-          </w:p>
-        </w:tc>
-        <w:tc>
-          <w:tcPr>
-            <w:tcW w:w="1558" w:type="dxa"/>
+              <w:t>0.15</w:t>
+            </w:r>
+            <w:r>
+              <w:t>6</w:t>
+            </w:r>
+          </w:p>
+        </w:tc>
+        <w:tc>
+          <w:tcPr>
+            <w:tcW w:w="1221" w:type="dxa"/>
             <w:vAlign w:val="center"/>
           </w:tcPr>
           <w:p>
             <w:r>
-              <w:t>0.10619730</w:t>
-            </w:r>
-          </w:p>
-        </w:tc>
-        <w:tc>
-          <w:tcPr>
-            <w:tcW w:w="1558" w:type="dxa"/>
+              <w:t>0.106</w:t>
+            </w:r>
+          </w:p>
+        </w:tc>
+        <w:tc>
+          <w:tcPr>
+            <w:tcW w:w="1701" w:type="dxa"/>
             <w:vAlign w:val="center"/>
           </w:tcPr>
           <w:p>
             <w:r>
-              <w:t>0.02380014</w:t>
-            </w:r>
-          </w:p>
-        </w:tc>
-        <w:tc>
-          <w:tcPr>
-            <w:tcW w:w="1559" w:type="dxa"/>
+              <w:t>0.0238</w:t>
+            </w:r>
+          </w:p>
+        </w:tc>
+        <w:tc>
+          <w:tcPr>
+            <w:tcW w:w="1701" w:type="dxa"/>
             <w:vAlign w:val="center"/>
           </w:tcPr>
           <w:p>
             <w:r>
-              <w:t>-0.04138217</w:t>
-            </w:r>
-          </w:p>
-        </w:tc>
-        <w:tc>
-          <w:tcPr>
-            <w:tcW w:w="1559" w:type="dxa"/>
+              <w:t>-0.041</w:t>
+            </w:r>
+            <w:r>
+              <w:t>4</w:t>
+            </w:r>
+          </w:p>
+        </w:tc>
+        <w:tc>
+          <w:tcPr>
+            <w:tcW w:w="1276" w:type="dxa"/>
             <w:vAlign w:val="center"/>
           </w:tcPr>
           <w:p>
             <w:r>
-              <w:t>-0.000420177</w:t>
+              <w:t>-0.000420</w:t>
             </w:r>
           </w:p>
         </w:tc>
@@ -10776,7 +11277,7 @@
         </w:trPr>
         <w:tc>
           <w:tcPr>
-            <w:tcW w:w="1558" w:type="dxa"/>
+            <w:tcW w:w="2169" w:type="dxa"/>
           </w:tcPr>
           <w:p>
             <w:r>
@@ -10786,56 +11287,65 @@
         </w:tc>
         <w:tc>
           <w:tcPr>
-            <w:tcW w:w="1558" w:type="dxa"/>
+            <w:tcW w:w="1850" w:type="dxa"/>
             <w:vAlign w:val="center"/>
           </w:tcPr>
           <w:p>
             <w:r>
-              <w:t>-0.03999753</w:t>
-            </w:r>
-          </w:p>
-        </w:tc>
-        <w:tc>
-          <w:tcPr>
-            <w:tcW w:w="1558" w:type="dxa"/>
+              <w:t>-0.03</w:t>
+            </w:r>
+            <w:r>
+              <w:t>40</w:t>
+            </w:r>
+          </w:p>
+        </w:tc>
+        <w:tc>
+          <w:tcPr>
+            <w:tcW w:w="1221" w:type="dxa"/>
             <w:vAlign w:val="center"/>
           </w:tcPr>
           <w:p>
             <w:r>
-              <w:t>-0.03429523</w:t>
-            </w:r>
-          </w:p>
-        </w:tc>
-        <w:tc>
-          <w:tcPr>
-            <w:tcW w:w="1558" w:type="dxa"/>
+              <w:t>-0.034</w:t>
+            </w:r>
+            <w:r>
+              <w:t>3</w:t>
+            </w:r>
+          </w:p>
+        </w:tc>
+        <w:tc>
+          <w:tcPr>
+            <w:tcW w:w="1701" w:type="dxa"/>
             <w:vAlign w:val="center"/>
           </w:tcPr>
           <w:p>
             <w:r>
-              <w:t>0.01890057</w:t>
-            </w:r>
-          </w:p>
-        </w:tc>
-        <w:tc>
-          <w:tcPr>
-            <w:tcW w:w="1559" w:type="dxa"/>
+              <w:t>0.0189</w:t>
+            </w:r>
+          </w:p>
+        </w:tc>
+        <w:tc>
+          <w:tcPr>
+            <w:tcW w:w="1701" w:type="dxa"/>
             <w:vAlign w:val="center"/>
           </w:tcPr>
           <w:p>
             <w:r>
-              <w:t>-0.01478028</w:t>
-            </w:r>
-          </w:p>
-        </w:tc>
-        <w:tc>
-          <w:tcPr>
-            <w:tcW w:w="1559" w:type="dxa"/>
+              <w:t>-0.014</w:t>
+            </w:r>
+            <w:r>
+              <w:t>8</w:t>
+            </w:r>
+          </w:p>
+        </w:tc>
+        <w:tc>
+          <w:tcPr>
+            <w:tcW w:w="1276" w:type="dxa"/>
             <w:vAlign w:val="center"/>
           </w:tcPr>
           <w:p>
             <w:r>
-              <w:t>-0.042940467</w:t>
+              <w:t>-0.0429</w:t>
             </w:r>
           </w:p>
         </w:tc>
@@ -10843,7 +11353,7 @@
       <w:tr>
         <w:tc>
           <w:tcPr>
-            <w:tcW w:w="1558" w:type="dxa"/>
+            <w:tcW w:w="2169" w:type="dxa"/>
           </w:tcPr>
           <w:p>
             <w:r>
@@ -10853,56 +11363,62 @@
         </w:tc>
         <w:tc>
           <w:tcPr>
-            <w:tcW w:w="1558" w:type="dxa"/>
+            <w:tcW w:w="1850" w:type="dxa"/>
             <w:vAlign w:val="center"/>
           </w:tcPr>
           <w:p>
             <w:r>
-              <w:t>-0.14070440</w:t>
-            </w:r>
-          </w:p>
-        </w:tc>
-        <w:tc>
-          <w:tcPr>
-            <w:tcW w:w="1558" w:type="dxa"/>
+              <w:t>-0.14</w:t>
+            </w:r>
+            <w:r>
+              <w:t>1</w:t>
+            </w:r>
+          </w:p>
+        </w:tc>
+        <w:tc>
+          <w:tcPr>
+            <w:tcW w:w="1221" w:type="dxa"/>
             <w:vAlign w:val="center"/>
           </w:tcPr>
           <w:p>
             <w:r>
-              <w:t>-0.08040558</w:t>
-            </w:r>
-          </w:p>
-        </w:tc>
-        <w:tc>
-          <w:tcPr>
-            <w:tcW w:w="1558" w:type="dxa"/>
+              <w:t>-0.0804</w:t>
+            </w:r>
+          </w:p>
+        </w:tc>
+        <w:tc>
+          <w:tcPr>
+            <w:tcW w:w="1701" w:type="dxa"/>
             <w:vAlign w:val="center"/>
           </w:tcPr>
           <w:p>
             <w:r>
-              <w:t>-0.10447120</w:t>
-            </w:r>
-          </w:p>
-        </w:tc>
-        <w:tc>
-          <w:tcPr>
-            <w:tcW w:w="1559" w:type="dxa"/>
+              <w:t>-0.104</w:t>
+            </w:r>
+          </w:p>
+        </w:tc>
+        <w:tc>
+          <w:tcPr>
+            <w:tcW w:w="1701" w:type="dxa"/>
             <w:vAlign w:val="center"/>
           </w:tcPr>
           <w:p>
             <w:r>
-              <w:t>-0.23029968</w:t>
-            </w:r>
-          </w:p>
-        </w:tc>
-        <w:tc>
-          <w:tcPr>
-            <w:tcW w:w="1559" w:type="dxa"/>
+              <w:t>-0.230</w:t>
+            </w:r>
+          </w:p>
+        </w:tc>
+        <w:tc>
+          <w:tcPr>
+            <w:tcW w:w="1276" w:type="dxa"/>
             <w:vAlign w:val="center"/>
           </w:tcPr>
           <w:p>
             <w:r>
-              <w:t>-0.252821360</w:t>
+              <w:t>-0.25</w:t>
+            </w:r>
+            <w:r>
+              <w:t>3</w:t>
             </w:r>
           </w:p>
         </w:tc>
@@ -10917,7 +11433,6 @@
         </w:rPr>
       </w:pPr>
     </w:p>
-    <w:p/>
     <w:p/>
     <w:sectPr>
       <w:pgSz w:w="12240" w:h="15840"/>
@@ -11654,10 +12169,8 @@
     <w:rPr>
       <w:rFonts w:asciiTheme="majorHAnsi" w:eastAsiaTheme="majorEastAsia" w:hAnsiTheme="majorHAnsi" w:cstheme="majorBidi"/>
       <w:color w:val="0F4761" w:themeColor="accent1" w:themeShade="BF"/>
-      <w:kern w:val="2"/>
       <w:sz w:val="40"/>
       <w:szCs w:val="40"/>
-      <w14:ligatures w14:val="standardContextual"/>
     </w:rPr>
   </w:style>
   <w:style w:type="paragraph" w:styleId="Heading2">
@@ -11679,10 +12192,8 @@
     <w:rPr>
       <w:rFonts w:asciiTheme="majorHAnsi" w:eastAsiaTheme="majorEastAsia" w:hAnsiTheme="majorHAnsi" w:cstheme="majorBidi"/>
       <w:color w:val="0F4761" w:themeColor="accent1" w:themeShade="BF"/>
-      <w:kern w:val="2"/>
       <w:sz w:val="32"/>
       <w:szCs w:val="32"/>
-      <w14:ligatures w14:val="standardContextual"/>
     </w:rPr>
   </w:style>
   <w:style w:type="paragraph" w:styleId="Heading3">
@@ -11702,12 +12213,10 @@
       <w:outlineLvl w:val="2"/>
     </w:pPr>
     <w:rPr>
-      <w:rFonts w:asciiTheme="minorHAnsi" w:eastAsiaTheme="majorEastAsia" w:hAnsiTheme="minorHAnsi" w:cstheme="majorBidi"/>
+      <w:rFonts w:eastAsiaTheme="majorEastAsia" w:cstheme="majorBidi"/>
       <w:color w:val="0F4761" w:themeColor="accent1" w:themeShade="BF"/>
-      <w:kern w:val="2"/>
       <w:sz w:val="28"/>
       <w:szCs w:val="28"/>
-      <w14:ligatures w14:val="standardContextual"/>
     </w:rPr>
   </w:style>
   <w:style w:type="paragraph" w:styleId="Heading4">
@@ -11727,12 +12236,10 @@
       <w:outlineLvl w:val="3"/>
     </w:pPr>
     <w:rPr>
-      <w:rFonts w:asciiTheme="minorHAnsi" w:eastAsiaTheme="majorEastAsia" w:hAnsiTheme="minorHAnsi" w:cstheme="majorBidi"/>
+      <w:rFonts w:eastAsiaTheme="majorEastAsia" w:cstheme="majorBidi"/>
       <w:i/>
       <w:iCs/>
       <w:color w:val="0F4761" w:themeColor="accent1" w:themeShade="BF"/>
-      <w:kern w:val="2"/>
-      <w14:ligatures w14:val="standardContextual"/>
     </w:rPr>
   </w:style>
   <w:style w:type="paragraph" w:styleId="Heading5">
@@ -11752,10 +12259,8 @@
       <w:outlineLvl w:val="4"/>
     </w:pPr>
     <w:rPr>
-      <w:rFonts w:asciiTheme="minorHAnsi" w:eastAsiaTheme="majorEastAsia" w:hAnsiTheme="minorHAnsi" w:cstheme="majorBidi"/>
+      <w:rFonts w:eastAsiaTheme="majorEastAsia" w:cstheme="majorBidi"/>
       <w:color w:val="0F4761" w:themeColor="accent1" w:themeShade="BF"/>
-      <w:kern w:val="2"/>
-      <w14:ligatures w14:val="standardContextual"/>
     </w:rPr>
   </w:style>
   <w:style w:type="paragraph" w:styleId="Heading6">
@@ -11775,12 +12280,10 @@
       <w:outlineLvl w:val="5"/>
     </w:pPr>
     <w:rPr>
-      <w:rFonts w:asciiTheme="minorHAnsi" w:eastAsiaTheme="majorEastAsia" w:hAnsiTheme="minorHAnsi" w:cstheme="majorBidi"/>
+      <w:rFonts w:eastAsiaTheme="majorEastAsia" w:cstheme="majorBidi"/>
       <w:i/>
       <w:iCs/>
       <w:color w:val="595959" w:themeColor="text1" w:themeTint="A6"/>
-      <w:kern w:val="2"/>
-      <w14:ligatures w14:val="standardContextual"/>
     </w:rPr>
   </w:style>
   <w:style w:type="paragraph" w:styleId="Heading7">
@@ -11800,10 +12303,8 @@
       <w:outlineLvl w:val="6"/>
     </w:pPr>
     <w:rPr>
-      <w:rFonts w:asciiTheme="minorHAnsi" w:eastAsiaTheme="majorEastAsia" w:hAnsiTheme="minorHAnsi" w:cstheme="majorBidi"/>
+      <w:rFonts w:eastAsiaTheme="majorEastAsia" w:cstheme="majorBidi"/>
       <w:color w:val="595959" w:themeColor="text1" w:themeTint="A6"/>
-      <w:kern w:val="2"/>
-      <w14:ligatures w14:val="standardContextual"/>
     </w:rPr>
   </w:style>
   <w:style w:type="paragraph" w:styleId="Heading8">
@@ -11822,12 +12323,10 @@
       <w:outlineLvl w:val="7"/>
     </w:pPr>
     <w:rPr>
-      <w:rFonts w:asciiTheme="minorHAnsi" w:eastAsiaTheme="majorEastAsia" w:hAnsiTheme="minorHAnsi" w:cstheme="majorBidi"/>
+      <w:rFonts w:eastAsiaTheme="majorEastAsia" w:cstheme="majorBidi"/>
       <w:i/>
       <w:iCs/>
       <w:color w:val="272727" w:themeColor="text1" w:themeTint="D8"/>
-      <w:kern w:val="2"/>
-      <w14:ligatures w14:val="standardContextual"/>
     </w:rPr>
   </w:style>
   <w:style w:type="paragraph" w:styleId="Heading9">
@@ -11846,10 +12345,8 @@
       <w:outlineLvl w:val="8"/>
     </w:pPr>
     <w:rPr>
-      <w:rFonts w:asciiTheme="minorHAnsi" w:eastAsiaTheme="majorEastAsia" w:hAnsiTheme="minorHAnsi" w:cstheme="majorBidi"/>
+      <w:rFonts w:eastAsiaTheme="majorEastAsia" w:cstheme="majorBidi"/>
       <w:color w:val="272727" w:themeColor="text1" w:themeTint="D8"/>
-      <w:kern w:val="2"/>
-      <w14:ligatures w14:val="standardContextual"/>
     </w:rPr>
   </w:style>
   <w:style w:type="character" w:default="1" w:styleId="DefaultParagraphFont">
@@ -12016,7 +12513,6 @@
       <w:kern w:val="28"/>
       <w:sz w:val="56"/>
       <w:szCs w:val="56"/>
-      <w14:ligatures w14:val="standardContextual"/>
     </w:rPr>
   </w:style>
   <w:style w:type="character" w:customStyle="1" w:styleId="TitleChar">
@@ -12048,13 +12544,11 @@
       <w:spacing w:after="160"/>
     </w:pPr>
     <w:rPr>
-      <w:rFonts w:asciiTheme="minorHAnsi" w:eastAsiaTheme="majorEastAsia" w:hAnsiTheme="minorHAnsi" w:cstheme="majorBidi"/>
+      <w:rFonts w:eastAsiaTheme="majorEastAsia" w:cstheme="majorBidi"/>
       <w:color w:val="595959" w:themeColor="text1" w:themeTint="A6"/>
       <w:spacing w:val="15"/>
-      <w:kern w:val="2"/>
       <w:sz w:val="28"/>
       <w:szCs w:val="28"/>
-      <w14:ligatures w14:val="standardContextual"/>
     </w:rPr>
   </w:style>
   <w:style w:type="character" w:customStyle="1" w:styleId="SubtitleChar">
@@ -12084,12 +12578,9 @@
       <w:jc w:val="center"/>
     </w:pPr>
     <w:rPr>
-      <w:rFonts w:asciiTheme="minorHAnsi" w:eastAsiaTheme="minorHAnsi" w:hAnsiTheme="minorHAnsi" w:cstheme="minorBidi"/>
       <w:i/>
       <w:iCs/>
       <w:color w:val="404040" w:themeColor="text1" w:themeTint="BF"/>
-      <w:kern w:val="2"/>
-      <w14:ligatures w14:val="standardContextual"/>
     </w:rPr>
   </w:style>
   <w:style w:type="character" w:customStyle="1" w:styleId="QuoteChar">
@@ -12114,11 +12605,6 @@
       <w:ind w:left="720"/>
       <w:contextualSpacing/>
     </w:pPr>
-    <w:rPr>
-      <w:rFonts w:asciiTheme="minorHAnsi" w:eastAsiaTheme="minorHAnsi" w:hAnsiTheme="minorHAnsi" w:cstheme="minorBidi"/>
-      <w:kern w:val="2"/>
-      <w14:ligatures w14:val="standardContextual"/>
-    </w:rPr>
   </w:style>
   <w:style w:type="character" w:styleId="IntenseEmphasis">
     <w:name w:val="Intense Emphasis"/>
@@ -12150,12 +12636,9 @@
       <w:jc w:val="center"/>
     </w:pPr>
     <w:rPr>
-      <w:rFonts w:asciiTheme="minorHAnsi" w:eastAsiaTheme="minorHAnsi" w:hAnsiTheme="minorHAnsi" w:cstheme="minorBidi"/>
       <w:i/>
       <w:iCs/>
       <w:color w:val="0F4761" w:themeColor="accent1" w:themeShade="BF"/>
-      <w:kern w:val="2"/>
-      <w14:ligatures w14:val="standardContextual"/>
     </w:rPr>
   </w:style>
   <w:style w:type="character" w:customStyle="1" w:styleId="IntenseQuoteChar">

</xml_diff>

<commit_message>
editing the data analysis report
</commit_message>
<xml_diff>
--- a/Data Analysis Report.docx
+++ b/Data Analysis Report.docx
@@ -326,10 +326,7 @@
         <w:t xml:space="preserve">in Figure </w:t>
       </w:r>
       <w:r>
-        <w:t>3, 4, 5, 6, and 7</w:t>
-      </w:r>
-      <w:r>
-        <w:t xml:space="preserve"> d-f</w:t>
+        <w:t>3, 4, 5, 6, and 7 d-f</w:t>
       </w:r>
       <w:r>
         <w:t xml:space="preserve">. </w:t>
@@ -371,13 +368,7 @@
         <w:t>d</w:t>
       </w:r>
       <w:r>
-        <w:t xml:space="preserve"> speed per city can be seen in Figure </w:t>
-      </w:r>
-      <w:r>
-        <w:t>3, 4, 5, 6, and 7</w:t>
-      </w:r>
-      <w:r>
-        <w:t xml:space="preserve"> g-h.</w:t>
+        <w:t xml:space="preserve"> speed per city can be seen in Figure 3, 4, 5, 6, and 7 g-h.</w:t>
       </w:r>
       <w:r>
         <w:t xml:space="preserve"> There is more </w:t>
@@ -396,110 +387,94 @@
         <w:t xml:space="preserve"> </w:t>
       </w:r>
       <w:r>
-        <w:t>The max wind speed variable contains wind speed above 50 mph which indicates a strong gale to hurricane force level (over 75 mph) winds. During this time there were no reports of high dangerous winds in those cities in 2014. Therefore, for future analysis, max wind speed above 50 mph were set as NA.</w:t>
+        <w:t xml:space="preserve">The max wind speed variable contains wind speed above 50 mph which indicates a strong gale to hurricane force level (over 75 mph) winds. During this time there were no reports of high dangerous winds in those cities in 2014. Therefore, for future analysis, max wind speed above 50 mph were set as NA. </w:t>
+      </w:r>
+      <w:r>
+        <w:t xml:space="preserve">The max gust speed also is displayed in Figure 3, 4, 5, 6, and 7 i with a range between 6 and 114 mph. </w:t>
+      </w:r>
+      <w:r>
+        <w:t>There is quite a bit of NAs in max gust speed</w:t>
+      </w:r>
+      <w:r>
+        <w:t xml:space="preserve">, up to 450s </w:t>
+      </w:r>
+      <w:r>
+        <w:t>NAs</w:t>
+      </w:r>
+      <w:r>
+        <w:t xml:space="preserve"> and should be noted. </w:t>
+      </w:r>
+      <w:r>
+        <w:t xml:space="preserve">The max gust speed changed a lot between cities, some cities it was more stable, while other cities had a lot of fluctuation in the gust speed. </w:t>
+      </w:r>
+      <w:r>
+        <w:t>T</w:t>
+      </w:r>
+      <w:r>
+        <w:t>he precipitation mostly remained around 0 inches throughout 2014</w:t>
       </w:r>
       <w:r>
         <w:t xml:space="preserve"> </w:t>
       </w:r>
       <w:r>
-        <w:t xml:space="preserve">The max gust speed also is displayed in </w:t>
-      </w:r>
-      <w:r>
-        <w:t xml:space="preserve">Figure 3, 4, 5, 6, and 7 </w:t>
-      </w:r>
-      <w:proofErr w:type="spellStart"/>
-      <w:r>
-        <w:t>i</w:t>
-      </w:r>
-      <w:proofErr w:type="spellEnd"/>
-      <w:r>
-        <w:t xml:space="preserve"> with a range between 6 and 114 mph. </w:t>
-      </w:r>
-      <w:r>
-        <w:t>There is quite a bit of NAs in max gust speed</w:t>
-      </w:r>
-      <w:r>
-        <w:t xml:space="preserve">, up to 450s </w:t>
+        <w:t>showcasing it did not rain often in 2014</w:t>
+      </w:r>
+      <w:r>
+        <w:t xml:space="preserve">, the max it got was </w:t>
+      </w:r>
+      <w:r>
+        <w:t>above 3</w:t>
+      </w:r>
+      <w:r>
+        <w:t xml:space="preserve"> inches in precipitation </w:t>
+      </w:r>
+      <w:r>
+        <w:t xml:space="preserve">in San Francisco, </w:t>
+      </w:r>
+      <w:r>
+        <w:t xml:space="preserve">Mountain View and San Jose </w:t>
+      </w:r>
+      <w:r>
+        <w:t xml:space="preserve">as shown in Figure 3, 4, 5, 6, and 7 j. </w:t>
+      </w:r>
+      <w:r>
+        <w:t xml:space="preserve">There were a few </w:t>
       </w:r>
       <w:r>
         <w:t>NAs</w:t>
       </w:r>
       <w:r>
-        <w:t xml:space="preserve"> and should be noted. </w:t>
-      </w:r>
-      <w:r>
-        <w:t xml:space="preserve">The max gust speed changed a lot between cities, some cities it was more stable, while other cities had a lot of fluctuation in the gust speed. </w:t>
-      </w:r>
-      <w:r>
-        <w:t>T</w:t>
-      </w:r>
-      <w:r>
-        <w:t>he precipitation mostly remained around 0 inches throughout 2014</w:t>
+        <w:t xml:space="preserve"> in precipitation variable. Furthermore, t</w:t>
+      </w:r>
+      <w:r>
+        <w:t>he cloud cover ranged between 0 to 8</w:t>
+      </w:r>
+      <w:r>
+        <w:t>, with 0 being no cloud cover to 8 being high cloud cover</w:t>
+      </w:r>
+      <w:r>
+        <w:t xml:space="preserve"> as shown in Figure 3, 4, 5, 6 and 7 k</w:t>
+      </w:r>
+      <w:r>
+        <w:t>.</w:t>
+      </w:r>
+      <w:r>
+        <w:t xml:space="preserve"> The cloud cover for each city </w:t>
+      </w:r>
+      <w:r>
+        <w:t xml:space="preserve">does not seem to have any trend or relationship throughout 2014, </w:t>
+      </w:r>
+      <w:r>
+        <w:t>the</w:t>
       </w:r>
       <w:r>
         <w:t xml:space="preserve"> </w:t>
       </w:r>
       <w:r>
-        <w:t>showcasing it did not rain often in 2014</w:t>
-      </w:r>
-      <w:r>
-        <w:t xml:space="preserve">, the max it got was </w:t>
-      </w:r>
-      <w:r>
-        <w:t>above 3</w:t>
-      </w:r>
-      <w:r>
-        <w:t xml:space="preserve"> inches in precipitation </w:t>
-      </w:r>
-      <w:r>
-        <w:t xml:space="preserve">in San Francisco, </w:t>
-      </w:r>
-      <w:r>
-        <w:t xml:space="preserve">Mountain View and San Jose </w:t>
-      </w:r>
-      <w:r>
-        <w:t xml:space="preserve">as shown in </w:t>
-      </w:r>
-      <w:r>
-        <w:t>Figure 3, 4, 5, 6, and 7</w:t>
-      </w:r>
-      <w:r>
-        <w:t xml:space="preserve"> j. </w:t>
-      </w:r>
-      <w:r>
-        <w:t xml:space="preserve">There were a few </w:t>
-      </w:r>
-      <w:r>
-        <w:t>NAs</w:t>
-      </w:r>
-      <w:r>
-        <w:t xml:space="preserve"> in precipitation variable. Furthermore, t</w:t>
-      </w:r>
-      <w:r>
-        <w:t>he cloud cover ranged between 0 to 8</w:t>
-      </w:r>
-      <w:r>
-        <w:t>, with 0 being no cloud cover to 8 being high cloud cover</w:t>
-      </w:r>
-      <w:r>
-        <w:t xml:space="preserve"> as shown in Figure 3, 4, 5, 6 and 7 k</w:t>
-      </w:r>
-      <w:r>
-        <w:t>.</w:t>
-      </w:r>
-      <w:r>
-        <w:t xml:space="preserve"> The cloud cover for each city </w:t>
-      </w:r>
-      <w:r>
-        <w:t xml:space="preserve">does not seem to have any trend or relationship throughout 2014, it </w:t>
-      </w:r>
-      <w:proofErr w:type="gramStart"/>
-      <w:r>
-        <w:t>cloud</w:t>
-      </w:r>
-      <w:proofErr w:type="gramEnd"/>
-      <w:r>
-        <w:t xml:space="preserve"> cover was scattered. </w:t>
+        <w:t xml:space="preserve">cloud </w:t>
+      </w:r>
+      <w:r>
+        <w:t xml:space="preserve">cover was scattered. </w:t>
       </w:r>
       <w:r>
         <w:t xml:space="preserve"> </w:t>
@@ -531,15 +506,7 @@
         <w:ind w:firstLine="360"/>
       </w:pPr>
       <w:r>
-        <w:t>Preparing the datasets for future analysis requires the removal of any duplicate entries in each dataset. For comparability, any date column was change to POSIX using the “</w:t>
-      </w:r>
-      <w:proofErr w:type="spellStart"/>
-      <w:r>
-        <w:t>lubridate</w:t>
-      </w:r>
-      <w:proofErr w:type="spellEnd"/>
-      <w:r>
-        <w:t xml:space="preserve">” package. Furthermore, the ZIP codes in the trip dataset were changed to </w:t>
+        <w:t xml:space="preserve">Preparing the datasets for future analysis requires the removal of any duplicate entries in each dataset. For comparability, any date column was change to POSIX using the “lubridate” package. Furthermore, the ZIP codes in the trip dataset were changed to </w:t>
       </w:r>
       <w:r>
         <w:t xml:space="preserve">only </w:t>
@@ -557,19 +524,46 @@
         <w:t xml:space="preserve"> T’s entries in the precipitate (inches) variables should be changed to NA</w:t>
       </w:r>
       <w:r>
-        <w:t xml:space="preserve"> as </w:t>
-      </w:r>
-      <w:r>
-        <w:t xml:space="preserve">the purpose of the T’s </w:t>
-      </w:r>
-      <w:r>
-        <w:t>were</w:t>
-      </w:r>
-      <w:r>
-        <w:t xml:space="preserve"> not explained</w:t>
+        <w:t xml:space="preserve"> as the purpose of the T’s were not explained</w:t>
       </w:r>
       <w:r>
         <w:t xml:space="preserve">. </w:t>
+      </w:r>
+      <w:r>
+        <w:t>Ensure that the variable</w:t>
+      </w:r>
+      <w:r>
+        <w:t xml:space="preserve">s are </w:t>
+      </w:r>
+      <w:r>
+        <w:t xml:space="preserve">in the correct class (ie. numeric, character, etc.) For example, the precipitation </w:t>
+      </w:r>
+      <w:r>
+        <w:t xml:space="preserve">(inches) </w:t>
+      </w:r>
+      <w:r>
+        <w:t xml:space="preserve">variable </w:t>
+      </w:r>
+      <w:r>
+        <w:t xml:space="preserve">was originally a </w:t>
+      </w:r>
+      <w:r>
+        <w:t>character,</w:t>
+      </w:r>
+      <w:r>
+        <w:t xml:space="preserve"> but it should be changed to numeric for </w:t>
+      </w:r>
+      <w:r>
+        <w:t>further</w:t>
+      </w:r>
+      <w:r>
+        <w:t xml:space="preserve"> </w:t>
+      </w:r>
+      <w:r>
+        <w:t>analysis</w:t>
+      </w:r>
+      <w:r>
+        <w:t xml:space="preserve"> downstream. </w:t>
       </w:r>
     </w:p>
     <w:p/>
@@ -602,15 +596,7 @@
         <w:t>1082</w:t>
       </w:r>
       <w:r>
-        <w:t xml:space="preserve"> cancelled trip and the trip IDs can be summarized in the </w:t>
-      </w:r>
-      <w:proofErr w:type="spellStart"/>
-      <w:r>
-        <w:t>trip_cancelled</w:t>
-      </w:r>
-      <w:proofErr w:type="spellEnd"/>
-      <w:r>
-        <w:t xml:space="preserve"> </w:t>
+        <w:t xml:space="preserve"> cancelled trip and the trip IDs can be summarized in the trip_cancelled </w:t>
       </w:r>
       <w:r>
         <w:t>CSV file. The cancelled trips were removed from the dataset</w:t>
@@ -654,13 +640,8 @@
       <w:r>
         <w:t xml:space="preserve">There were 27 outliers that can be summarized in the </w:t>
       </w:r>
-      <w:proofErr w:type="spellStart"/>
-      <w:r>
-        <w:t>trip_outlier</w:t>
-      </w:r>
-      <w:proofErr w:type="spellEnd"/>
-      <w:r>
-        <w:t xml:space="preserve"> CSV file. The outliers were removed from the dataset and the loge(duration) frequencies plot can be seen in Figure 2e.</w:t>
+      <w:r>
+        <w:t>trip_outlier CSV file. The outliers were removed from the dataset and the loge(duration) frequencies plot can be seen in Figure 2e.</w:t>
       </w:r>
     </w:p>
     <w:p/>
@@ -715,7 +696,6 @@
           <w:i/>
           <w:iCs/>
         </w:rPr>
-        <w:lastRenderedPageBreak/>
         <w:t>Rush Hour</w:t>
       </w:r>
       <w:r>
@@ -745,16 +725,11 @@
       <w:r>
         <w:t xml:space="preserve"> also known as </w:t>
       </w:r>
-      <w:proofErr w:type="spellStart"/>
       <w:r>
         <w:t xml:space="preserve">weekday </w:t>
       </w:r>
       <w:r>
-        <w:t>r</w:t>
-      </w:r>
-      <w:proofErr w:type="spellEnd"/>
-      <w:r>
-        <w:t>ush hour</w:t>
+        <w:t>rush hour</w:t>
       </w:r>
       <w:r>
         <w:t>s</w:t>
@@ -905,15 +880,7 @@
         <w:t xml:space="preserve">used start and end station can be summarized in Table 3 and 4. </w:t>
       </w:r>
       <w:r>
-        <w:t xml:space="preserve">The start and the end stations remained relatively the same but in different order of top frequencies. The only different station in the start and end is </w:t>
-      </w:r>
-      <w:proofErr w:type="spellStart"/>
-      <w:r>
-        <w:t>Steuart</w:t>
-      </w:r>
-      <w:proofErr w:type="spellEnd"/>
-      <w:r>
-        <w:t xml:space="preserve"> at Market and Powell at Post (Union Square). We can see this general trend in Figure 2 a-b as </w:t>
+        <w:t xml:space="preserve">The start and the end stations remained relatively the same but in different order of top frequencies. The only different station in the start and end is Steuart at Market and Powell at Post (Union Square). We can see this general trend in Figure 2 a-b as </w:t>
       </w:r>
       <w:r>
         <w:t xml:space="preserve">the </w:t>
@@ -1135,6 +1102,28 @@
         <w:t xml:space="preserve">. </w:t>
       </w:r>
       <w:r>
+        <w:t xml:space="preserve">The weather metric “events” was not used to test for correlation because the variable contains more than 80% of NAs. Therefore, with most of the </w:t>
+      </w:r>
+      <w:r>
+        <w:lastRenderedPageBreak/>
+        <w:t>information</w:t>
+      </w:r>
+      <w:r>
+        <w:t xml:space="preserve"> missing, it would not provide insight into the weather conditions and bike rental</w:t>
+      </w:r>
+      <w:r>
+        <w:t xml:space="preserve"> patterns</w:t>
+      </w:r>
+      <w:r>
+        <w:t>.</w:t>
+      </w:r>
+      <w:r>
+        <w:t xml:space="preserve"> The rest of the weather conditions contain less than 20% NAs or no NAs at all and can be used to test for correlation.</w:t>
+      </w:r>
+      <w:r>
+        <w:t xml:space="preserve"> </w:t>
+      </w:r>
+      <w:r>
         <w:t xml:space="preserve">Summarized in Table 6, we can see the highest </w:t>
       </w:r>
       <w:r>
@@ -1147,11 +1136,7 @@
         <w:t xml:space="preserve">Nice weather and user’s ability to see play the biggest role in influencing their decisions to go on bike rides. </w:t>
       </w:r>
       <w:r>
-        <w:t xml:space="preserve">The visibility </w:t>
-      </w:r>
-      <w:r>
-        <w:lastRenderedPageBreak/>
-        <w:t xml:space="preserve">and weather can </w:t>
+        <w:t xml:space="preserve">The visibility and weather can </w:t>
       </w:r>
       <w:r>
         <w:t xml:space="preserve">also </w:t>
@@ -1166,22 +1151,13 @@
         <w:t xml:space="preserve">above. </w:t>
       </w:r>
       <w:r>
-        <w:t xml:space="preserve">However, </w:t>
-      </w:r>
-      <w:r>
-        <w:t>a metric like precipitation, because it mostly did not rain in 2014, it result</w:t>
+        <w:t>However, a metric like precipitation, because it mostly did not rain in 2014, it result</w:t>
       </w:r>
       <w:r>
         <w:t>ed</w:t>
       </w:r>
       <w:r>
-        <w:t xml:space="preserve"> in 0 inches for most of the data points in the precipitation variable. The correlation matrix would not show a relationship between the two because the y variable (precipitation in inches) was mostly 0s. Realistically, weather it rains or not would influence a user’s decision to go on a bike ride. Therefore, the correlation matrix should be used as a starting </w:t>
-      </w:r>
-      <w:r>
-        <w:t>point,</w:t>
-      </w:r>
-      <w:r>
-        <w:t xml:space="preserve"> but you also need to add logic and research into what weather metrics could influence user’s decision to rent a bike.</w:t>
+        <w:t xml:space="preserve"> in 0 inches for most of the data points in the precipitation variable. The correlation matrix would not show a relationship between the two because the y variable (precipitation in inches) was mostly 0s. Realistically, weather it rains or not would influence a user’s decision to go on a bike ride. Therefore, the correlation matrix should be used as a starting point, but you also need to add logic and research into what weather metrics could influence user’s decision to rent a bike.</w:t>
       </w:r>
       <w:r>
         <w:t xml:space="preserve"> Weather metrics that had a lot of fluctuations and unclear relationships or metrics that were relatively stable throughout the year such as max wind speed and mean wind speed, respectively, </w:t>
@@ -1214,10 +1190,7 @@
         <w:tab/>
       </w:r>
       <w:r>
-        <w:t>Our goal is to predict the number of bikes leaving each station and the number of bikes being returned. Ultimately, the model will provide insight that will help the maintenance teams plan their bike maintenance operations.</w:t>
-      </w:r>
-      <w:r>
-        <w:t xml:space="preserve"> </w:t>
+        <w:t xml:space="preserve">Our goal is to predict the number of bikes leaving each station and the number of bikes being returned. Ultimately, the model will provide insight that will help the maintenance teams plan their bike maintenance operations. </w:t>
       </w:r>
       <w:r>
         <w:t>Based on the data gathered and its analysis</w:t>
@@ -1402,10 +1375,7 @@
                           <w:txbxContent>
                             <w:p>
                               <w:r>
-                                <w:t>b</w:t>
-                              </w:r>
-                              <w:r>
-                                <w:t>.</w:t>
+                                <w:t>b.</w:t>
                               </w:r>
                             </w:p>
                           </w:txbxContent>
@@ -1470,6 +1440,9 @@
     </w:p>
     <w:p>
       <w:r>
+        <w:rPr>
+          <w:noProof/>
+        </w:rPr>
         <w:drawing>
           <wp:inline distT="0" distB="0" distL="0" distR="0" wp14:anchorId="2123DD78" wp14:editId="360B933B">
             <wp:extent cx="2667847" cy="1844406"/>
@@ -1507,6 +1480,9 @@
         </w:drawing>
       </w:r>
       <w:r>
+        <w:rPr>
+          <w:noProof/>
+        </w:rPr>
         <w:drawing>
           <wp:inline distT="0" distB="0" distL="0" distR="0" wp14:anchorId="638647F0" wp14:editId="308E5CD9">
             <wp:extent cx="2660584" cy="1839384"/>
@@ -1556,6 +1532,7 @@
           <w:b/>
           <w:bCs/>
         </w:rPr>
+        <w:lastRenderedPageBreak/>
         <w:t>Figure 1:</w:t>
       </w:r>
       <w:r>
@@ -1635,7 +1612,6 @@
         <w:rPr>
           <w:noProof/>
         </w:rPr>
-        <w:lastRenderedPageBreak/>
         <mc:AlternateContent>
           <mc:Choice Requires="wpg">
             <w:drawing>
@@ -1748,10 +1724,7 @@
                           <w:txbxContent>
                             <w:p>
                               <w:r>
-                                <w:t>c</w:t>
-                              </w:r>
-                              <w:r>
-                                <w:t>.</w:t>
+                                <w:t>c.</w:t>
                               </w:r>
                             </w:p>
                           </w:txbxContent>
@@ -1783,10 +1756,7 @@
                           <w:txbxContent>
                             <w:p>
                               <w:r>
-                                <w:t>d</w:t>
-                              </w:r>
-                              <w:r>
-                                <w:t>.</w:t>
+                                <w:t>d.</w:t>
                               </w:r>
                             </w:p>
                           </w:txbxContent>
@@ -1818,10 +1788,7 @@
                           <w:txbxContent>
                             <w:p>
                               <w:r>
-                                <w:t>e</w:t>
-                              </w:r>
-                              <w:r>
-                                <w:t>.</w:t>
+                                <w:t>e.</w:t>
                               </w:r>
                             </w:p>
                           </w:txbxContent>
@@ -1912,6 +1879,9 @@
         </mc:AlternateContent>
       </w:r>
       <w:r>
+        <w:rPr>
+          <w:noProof/>
+        </w:rPr>
         <w:drawing>
           <wp:inline distT="0" distB="0" distL="0" distR="0" wp14:anchorId="5129E821" wp14:editId="1C9F933B">
             <wp:extent cx="2918046" cy="1971863"/>
@@ -1949,6 +1919,9 @@
         </w:drawing>
       </w:r>
       <w:r>
+        <w:rPr>
+          <w:noProof/>
+        </w:rPr>
         <w:drawing>
           <wp:inline distT="0" distB="0" distL="0" distR="0" wp14:anchorId="0AF7755C" wp14:editId="30E01068">
             <wp:extent cx="2945250" cy="1990247"/>
@@ -1988,6 +1961,9 @@
     </w:p>
     <w:p>
       <w:r>
+        <w:rPr>
+          <w:noProof/>
+        </w:rPr>
         <w:drawing>
           <wp:inline distT="0" distB="0" distL="0" distR="0" wp14:anchorId="6F1FDA39" wp14:editId="1EE234AF">
             <wp:extent cx="2810933" cy="1899482"/>
@@ -2025,6 +2001,9 @@
         </w:drawing>
       </w:r>
       <w:r>
+        <w:rPr>
+          <w:noProof/>
+        </w:rPr>
         <w:drawing>
           <wp:inline distT="0" distB="0" distL="0" distR="0" wp14:anchorId="5FD9C4C1" wp14:editId="670BDB50">
             <wp:extent cx="2810510" cy="1899196"/>
@@ -2062,6 +2041,9 @@
         </w:drawing>
       </w:r>
       <w:r>
+        <w:rPr>
+          <w:noProof/>
+        </w:rPr>
         <w:drawing>
           <wp:inline distT="0" distB="0" distL="0" distR="0" wp14:anchorId="1EAA1995" wp14:editId="4CE97FAD">
             <wp:extent cx="2480068" cy="1824544"/>
@@ -2195,10 +2177,7 @@
                         <w:txbxContent>
                           <w:p>
                             <w:r>
-                              <w:t>b</w:t>
-                            </w:r>
-                            <w:r>
-                              <w:t>.</w:t>
+                              <w:t>b.</w:t>
                             </w:r>
                           </w:p>
                         </w:txbxContent>
@@ -2283,13 +2262,8 @@
                       <wps:txbx>
                         <w:txbxContent>
                           <w:p>
-                            <w:proofErr w:type="spellStart"/>
                             <w:r>
-                              <w:t>i</w:t>
-                            </w:r>
-                            <w:proofErr w:type="spellEnd"/>
-                            <w:r>
-                              <w:t>.</w:t>
+                              <w:t>i.</w:t>
                             </w:r>
                           </w:p>
                         </w:txbxContent>
@@ -2374,10 +2348,7 @@
                         <w:txbxContent>
                           <w:p>
                             <w:r>
-                              <w:t>h</w:t>
-                            </w:r>
-                            <w:r>
-                              <w:t>.</w:t>
+                              <w:t>h.</w:t>
                             </w:r>
                           </w:p>
                         </w:txbxContent>
@@ -2460,10 +2431,7 @@
                         <w:txbxContent>
                           <w:p>
                             <w:r>
-                              <w:t>k</w:t>
-                            </w:r>
-                            <w:r>
-                              <w:t>.</w:t>
+                              <w:t>k.</w:t>
                             </w:r>
                           </w:p>
                         </w:txbxContent>
@@ -2546,10 +2514,7 @@
                         <w:txbxContent>
                           <w:p>
                             <w:r>
-                              <w:t>j</w:t>
-                            </w:r>
-                            <w:r>
-                              <w:t>.</w:t>
+                              <w:t>j.</w:t>
                             </w:r>
                           </w:p>
                         </w:txbxContent>
@@ -2632,10 +2597,7 @@
                         <w:txbxContent>
                           <w:p>
                             <w:r>
-                              <w:t>g</w:t>
-                            </w:r>
-                            <w:r>
-                              <w:t>.</w:t>
+                              <w:t>g.</w:t>
                             </w:r>
                           </w:p>
                         </w:txbxContent>
@@ -2718,10 +2680,7 @@
                         <w:txbxContent>
                           <w:p>
                             <w:r>
-                              <w:t>d</w:t>
-                            </w:r>
-                            <w:r>
-                              <w:t>.</w:t>
+                              <w:t>d.</w:t>
                             </w:r>
                           </w:p>
                         </w:txbxContent>
@@ -2804,10 +2763,7 @@
                         <w:txbxContent>
                           <w:p>
                             <w:r>
-                              <w:t>e</w:t>
-                            </w:r>
-                            <w:r>
-                              <w:t>.</w:t>
+                              <w:t>e.</w:t>
                             </w:r>
                           </w:p>
                         </w:txbxContent>
@@ -2890,10 +2846,7 @@
                         <w:txbxContent>
                           <w:p>
                             <w:r>
-                              <w:t>f</w:t>
-                            </w:r>
-                            <w:r>
-                              <w:t>.</w:t>
+                              <w:t>f.</w:t>
                             </w:r>
                           </w:p>
                         </w:txbxContent>
@@ -2976,10 +2929,7 @@
                         <w:txbxContent>
                           <w:p>
                             <w:r>
-                              <w:t>c</w:t>
-                            </w:r>
-                            <w:r>
-                              <w:t>.</w:t>
+                              <w:t>c.</w:t>
                             </w:r>
                           </w:p>
                         </w:txbxContent>
@@ -3100,6 +3050,9 @@
         </mc:AlternateContent>
       </w:r>
       <w:r>
+        <w:rPr>
+          <w:noProof/>
+        </w:rPr>
         <w:drawing>
           <wp:inline distT="0" distB="0" distL="0" distR="0" wp14:anchorId="4E214A7C" wp14:editId="26866235">
             <wp:extent cx="1961344" cy="1664208"/>
@@ -3143,6 +3096,9 @@
         <w:t xml:space="preserve"> </w:t>
       </w:r>
       <w:r>
+        <w:rPr>
+          <w:noProof/>
+        </w:rPr>
         <w:drawing>
           <wp:inline distT="0" distB="0" distL="0" distR="0" wp14:anchorId="51D4FAC5" wp14:editId="0C723FC8">
             <wp:extent cx="1939789" cy="1645920"/>
@@ -3962,13 +3918,8 @@
                         <wps:txbx>
                           <w:txbxContent>
                             <w:p>
-                              <w:proofErr w:type="spellStart"/>
                               <w:r>
-                                <w:t>i</w:t>
-                              </w:r>
-                              <w:proofErr w:type="spellEnd"/>
-                              <w:r>
-                                <w:t>.</w:t>
+                                <w:t>i.</w:t>
                               </w:r>
                             </w:p>
                           </w:txbxContent>
@@ -4703,39 +4654,7 @@
           <w:bCs/>
           <w:noProof/>
         </w:rPr>
-        <w:t xml:space="preserve">Figure </w:t>
-      </w:r>
-      <w:r>
-        <w:rPr>
-          <w:b/>
-          <w:bCs/>
-          <w:noProof/>
-        </w:rPr>
-        <w:t>4</w:t>
-      </w:r>
-      <w:r>
-        <w:rPr>
-          <w:b/>
-          <w:bCs/>
-          <w:noProof/>
-        </w:rPr>
-        <w:t xml:space="preserve">: Weather metrics of </w:t>
-      </w:r>
-      <w:r>
-        <w:rPr>
-          <w:b/>
-          <w:bCs/>
-          <w:noProof/>
-        </w:rPr>
-        <w:t xml:space="preserve">Redwood City </w:t>
-      </w:r>
-      <w:r>
-        <w:rPr>
-          <w:b/>
-          <w:bCs/>
-          <w:noProof/>
-        </w:rPr>
-        <w:t>including temperature, visibility wind speed, gust speed, precipitation and cloud cover.</w:t>
+        <w:t>Figure 4: Weather metrics of Redwood City including temperature, visibility wind speed, gust speed, precipitation and cloud cover.</w:t>
       </w:r>
     </w:p>
     <w:p>
@@ -5065,13 +4984,8 @@
                         <wps:txbx>
                           <w:txbxContent>
                             <w:p>
-                              <w:proofErr w:type="spellStart"/>
                               <w:r>
-                                <w:t>i</w:t>
-                              </w:r>
-                              <w:proofErr w:type="spellEnd"/>
-                              <w:r>
-                                <w:t>.</w:t>
+                                <w:t>i.</w:t>
                               </w:r>
                             </w:p>
                           </w:txbxContent>
@@ -5806,55 +5720,7 @@
           <w:bCs/>
           <w:noProof/>
         </w:rPr>
-        <w:t xml:space="preserve">Figure </w:t>
-      </w:r>
-      <w:r>
-        <w:rPr>
-          <w:b/>
-          <w:bCs/>
-          <w:noProof/>
-        </w:rPr>
-        <w:t>5:</w:t>
-      </w:r>
-      <w:r>
-        <w:rPr>
-          <w:b/>
-          <w:bCs/>
-          <w:noProof/>
-        </w:rPr>
-        <w:t xml:space="preserve"> Weather metrics of </w:t>
-      </w:r>
-      <w:r>
-        <w:rPr>
-          <w:b/>
-          <w:bCs/>
-          <w:noProof/>
-        </w:rPr>
-        <w:t>Mountain</w:t>
-      </w:r>
-      <w:r>
-        <w:rPr>
-          <w:b/>
-          <w:bCs/>
-          <w:noProof/>
-        </w:rPr>
-        <w:t xml:space="preserve"> </w:t>
-      </w:r>
-      <w:r>
-        <w:rPr>
-          <w:b/>
-          <w:bCs/>
-          <w:noProof/>
-        </w:rPr>
-        <w:t>View</w:t>
-      </w:r>
-      <w:r>
-        <w:rPr>
-          <w:b/>
-          <w:bCs/>
-          <w:noProof/>
-        </w:rPr>
-        <w:t xml:space="preserve"> including temperature, visibility wind speed, gust speed, precipitation and cloud cover.</w:t>
+        <w:t>Figure 5: Weather metrics of Mountain View including temperature, visibility wind speed, gust speed, precipitation and cloud cover.</w:t>
       </w:r>
     </w:p>
     <w:p>
@@ -6184,13 +6050,8 @@
                         <wps:txbx>
                           <w:txbxContent>
                             <w:p>
-                              <w:proofErr w:type="spellStart"/>
                               <w:r>
-                                <w:t>i</w:t>
-                              </w:r>
-                              <w:proofErr w:type="spellEnd"/>
-                              <w:r>
-                                <w:t>.</w:t>
+                                <w:t>i.</w:t>
                               </w:r>
                             </w:p>
                           </w:txbxContent>
@@ -6925,55 +6786,7 @@
           <w:bCs/>
           <w:noProof/>
         </w:rPr>
-        <w:t xml:space="preserve">Figure </w:t>
-      </w:r>
-      <w:r>
-        <w:rPr>
-          <w:b/>
-          <w:bCs/>
-          <w:noProof/>
-        </w:rPr>
-        <w:t>6</w:t>
-      </w:r>
-      <w:r>
-        <w:rPr>
-          <w:b/>
-          <w:bCs/>
-          <w:noProof/>
-        </w:rPr>
-        <w:t xml:space="preserve">: Weather metrics of </w:t>
-      </w:r>
-      <w:r>
-        <w:rPr>
-          <w:b/>
-          <w:bCs/>
-          <w:noProof/>
-        </w:rPr>
-        <w:t>Palo</w:t>
-      </w:r>
-      <w:r>
-        <w:rPr>
-          <w:b/>
-          <w:bCs/>
-          <w:noProof/>
-        </w:rPr>
-        <w:t xml:space="preserve"> </w:t>
-      </w:r>
-      <w:r>
-        <w:rPr>
-          <w:b/>
-          <w:bCs/>
-          <w:noProof/>
-        </w:rPr>
-        <w:t>Alto</w:t>
-      </w:r>
-      <w:r>
-        <w:rPr>
-          <w:b/>
-          <w:bCs/>
-          <w:noProof/>
-        </w:rPr>
-        <w:t xml:space="preserve"> including temperature, visibility wind speed, gust speed, precipitation and cloud cover.</w:t>
+        <w:t>Figure 6: Weather metrics of Palo Alto including temperature, visibility wind speed, gust speed, precipitation and cloud cover.</w:t>
       </w:r>
     </w:p>
     <w:p>
@@ -7303,13 +7116,8 @@
                         <wps:txbx>
                           <w:txbxContent>
                             <w:p>
-                              <w:proofErr w:type="spellStart"/>
                               <w:r>
-                                <w:t>i</w:t>
-                              </w:r>
-                              <w:proofErr w:type="spellEnd"/>
-                              <w:r>
-                                <w:t>.</w:t>
+                                <w:t>i.</w:t>
                               </w:r>
                             </w:p>
                           </w:txbxContent>
@@ -8044,39 +7852,7 @@
           <w:bCs/>
           <w:noProof/>
         </w:rPr>
-        <w:t xml:space="preserve">Figure </w:t>
-      </w:r>
-      <w:r>
-        <w:rPr>
-          <w:b/>
-          <w:bCs/>
-          <w:noProof/>
-        </w:rPr>
-        <w:t>7</w:t>
-      </w:r>
-      <w:r>
-        <w:rPr>
-          <w:b/>
-          <w:bCs/>
-          <w:noProof/>
-        </w:rPr>
-        <w:t xml:space="preserve">: Weather metrics of </w:t>
-      </w:r>
-      <w:r>
-        <w:rPr>
-          <w:b/>
-          <w:bCs/>
-          <w:noProof/>
-        </w:rPr>
-        <w:t xml:space="preserve">San Jose </w:t>
-      </w:r>
-      <w:r>
-        <w:rPr>
-          <w:b/>
-          <w:bCs/>
-          <w:noProof/>
-        </w:rPr>
-        <w:t>including temperature, visibility wind speed, gust speed, precipitation and cloud cover.</w:t>
+        <w:t>Figure 7: Weather metrics of San Jose including temperature, visibility wind speed, gust speed, precipitation and cloud cover.</w:t>
       </w:r>
     </w:p>
     <w:p>
@@ -8408,13 +8184,8 @@
             <w:vAlign w:val="center"/>
           </w:tcPr>
           <w:p>
-            <w:proofErr w:type="spellStart"/>
-            <w:r>
-              <w:t>Steuart</w:t>
-            </w:r>
-            <w:proofErr w:type="spellEnd"/>
-            <w:r>
-              <w:t> at Market</w:t>
+            <w:r>
+              <w:t>Steuart at Market</w:t>
             </w:r>
           </w:p>
         </w:tc>
@@ -8883,13 +8654,8 @@
             <w:vAlign w:val="center"/>
           </w:tcPr>
           <w:p>
-            <w:proofErr w:type="spellStart"/>
-            <w:r>
-              <w:t>Steuart</w:t>
-            </w:r>
-            <w:proofErr w:type="spellEnd"/>
-            <w:r>
-              <w:t> at Market</w:t>
+            <w:r>
+              <w:t>Steuart at Market</w:t>
             </w:r>
           </w:p>
         </w:tc>
@@ -9226,13 +8992,7 @@
           </w:tcPr>
           <w:p>
             <w:r>
-              <w:t>E</w:t>
-            </w:r>
-            <w:r>
-              <w:t>mbarcadero at Bryan</w:t>
-            </w:r>
-            <w:r>
-              <w:t>t</w:t>
+              <w:t>Embarcadero at Bryant</w:t>
             </w:r>
           </w:p>
         </w:tc>
@@ -9299,10 +9059,7 @@
           </w:tcPr>
           <w:p>
             <w:r>
-              <w:t>P</w:t>
-            </w:r>
-            <w:r>
-              <w:t>owell Street BART</w:t>
+              <w:t>Powell Street BART</w:t>
             </w:r>
           </w:p>
         </w:tc>
@@ -9373,10 +9130,7 @@
           </w:tcPr>
           <w:p>
             <w:r>
-              <w:t>G</w:t>
-            </w:r>
-            <w:r>
-              <w:t>rant Avenue at Columbus Avenue</w:t>
+              <w:t>Grant Avenue at Columbus Avenue</w:t>
             </w:r>
           </w:p>
         </w:tc>
@@ -9444,10 +9198,7 @@
           </w:tcPr>
           <w:p>
             <w:r>
-              <w:t>P</w:t>
-            </w:r>
-            <w:r>
-              <w:t>owell at Post (Union Square)</w:t>
+              <w:t>Powell at Post (Union Square)</w:t>
             </w:r>
           </w:p>
         </w:tc>
@@ -9498,10 +9249,7 @@
           </w:tcPr>
           <w:p>
             <w:r>
-              <w:t>End</w:t>
-            </w:r>
-            <w:r>
-              <w:t xml:space="preserve"> Station ID</w:t>
+              <w:t>End Station ID</w:t>
             </w:r>
           </w:p>
         </w:tc>
@@ -9778,16 +9526,8 @@
             <w:vAlign w:val="center"/>
           </w:tcPr>
           <w:p>
-            <w:proofErr w:type="spellStart"/>
-            <w:r>
-              <w:t>S</w:t>
-            </w:r>
-            <w:r>
-              <w:t>teuart</w:t>
-            </w:r>
-            <w:proofErr w:type="spellEnd"/>
-            <w:r>
-              <w:t> at Market</w:t>
+            <w:r>
+              <w:t>Steuart at Market</w:t>
             </w:r>
           </w:p>
         </w:tc>

</xml_diff>